<commit_message>
Rest of the text
</commit_message>
<xml_diff>
--- a/article/pcgtsp.docx
+++ b/article/pcgtsp.docx
@@ -627,7 +627,7 @@
         <w:rPr>
           <w:lang w:val="en-US"/>
         </w:rPr>
-        <w:t xml:space="preserve"> general branching framework, a few MILP models, and the PCGLNS meta-heuristic proposed by the authors recently. In this paper, we present the first problem-specific branch-and-bound algorithm designed with an extension of Salman's approach and exploiting PCGLNS as a powerful primal heuristic.   Using the public PCGTSPLIB testbench, we evaluate the performance of the proposed algorithm against the classic Held-Karp dynamic programming scheme with branch-and-bound node fathoming strategy and </w:t>
+        <w:t xml:space="preserve"> general branching framework, a few MILP models, and the PCGLNS meta-heuristic proposed by the authors recently. In this paper, we present the first problem-specific branch-and-bound algorithm designed with an extension of Salman's approach and exploiting PCGLNS as a powerful primal heuristic. Using the public PCGTSPLIB testbench, we evaluate the performance of the proposed algorithm against the classic Held-Karp dynamic programming scheme with branch-and-bound node fathoming strategy and </w:t>
       </w:r>
       <w:proofErr w:type="spellStart"/>
       <w:r>
@@ -22737,6 +22737,688 @@
         <w:t xml:space="preserve"> Численные эксперименты</w:t>
       </w:r>
     </w:p>
+    <w:p>
+      <w:r>
+        <w:t xml:space="preserve">В данном разделе приводятся результаты численных экспериментов по оценке производительности предлагаемого алгоритма ветвей и границ в сравнении со схемой динамического </w:t>
+      </w:r>
+      <w:r>
+        <w:t>программирования,</w:t>
+      </w:r>
+      <w:r>
+        <w:t xml:space="preserve"> а также решателем </w:t>
+      </w:r>
+      <w:proofErr w:type="spellStart"/>
+      <w:r>
+        <w:t>Gurobi</w:t>
+      </w:r>
+      <w:proofErr w:type="spellEnd"/>
+      <w:r>
+        <w:t>, использующим нашей недавней MILP-моделью [25].</w:t>
+      </w:r>
+    </w:p>
+    <w:p>
+      <w:pPr>
+        <w:pStyle w:val="H1"/>
+      </w:pPr>
+      <w:r>
+        <w:t>6.1</w:t>
+      </w:r>
+      <w:r>
+        <w:t>.</w:t>
+      </w:r>
+      <w:r>
+        <w:t xml:space="preserve"> Условия эксперимента</w:t>
+      </w:r>
+    </w:p>
+    <w:p>
+      <w:r>
+        <w:t>Все алгоритмы тестировались на общедоступной библиотеке PCGTSPLIB [24]. Во всех случаях для</w:t>
+      </w:r>
+      <w:r>
+        <w:t xml:space="preserve"> </w:t>
+      </w:r>
+      <w:r>
+        <w:t xml:space="preserve">теплого старта, всем алгоритмам предоставляется одно и то же допустимое решение, полученное эвристическим решателем PCGLNS [28]. Для алгоритмов ветвей и </w:t>
+      </w:r>
+      <w:proofErr w:type="gramStart"/>
+      <w:r>
+        <w:t>границ</w:t>
+      </w:r>
+      <w:proofErr w:type="gramEnd"/>
+      <w:r>
+        <w:t xml:space="preserve"> и динамического программирования, все</w:t>
+      </w:r>
+      <w:r>
+        <w:t xml:space="preserve"> </w:t>
+      </w:r>
+      <w:r>
+        <w:t xml:space="preserve">вычисления проводятся на одном и том же оборудовании (16-ядерный </w:t>
+      </w:r>
+      <w:proofErr w:type="spellStart"/>
+      <w:r>
+        <w:t>Intel</w:t>
+      </w:r>
+      <w:proofErr w:type="spellEnd"/>
+      <w:r>
+        <w:t xml:space="preserve"> </w:t>
+      </w:r>
+      <w:proofErr w:type="spellStart"/>
+      <w:r>
+        <w:t>Xeon</w:t>
+      </w:r>
+      <w:proofErr w:type="spellEnd"/>
+      <w:r>
+        <w:t>, 128G RAM) с предельным</w:t>
+      </w:r>
+      <w:r>
+        <w:t xml:space="preserve"> </w:t>
+      </w:r>
+      <w:r>
+        <w:t>временем счета 10 часов. В качестве критерия остановки мы используем понижение разрыва ниже 5%, где</w:t>
+      </w:r>
+      <w:r>
+        <w:t xml:space="preserve"> </w:t>
+      </w:r>
+      <w:r>
+        <w:t>разрыв определяется по формуле</w:t>
+      </w:r>
+    </w:p>
+    <w:p>
+      <w:pPr>
+        <w:pStyle w:val="aa"/>
+      </w:pPr>
+      <w:r>
+        <w:rPr>
+          <w:iCs/>
+        </w:rPr>
+        <w:tab/>
+      </w:r>
+      <m:oMath>
+        <m:r>
+          <w:rPr>
+            <w:rFonts w:ascii="Cambria Math" w:hAnsi="Cambria Math"/>
+          </w:rPr>
+          <m:t>gap</m:t>
+        </m:r>
+        <m:r>
+          <m:rPr>
+            <m:sty m:val="p"/>
+          </m:rPr>
+          <w:rPr>
+            <w:rFonts w:ascii="Cambria Math" w:hAnsi="Cambria Math"/>
+          </w:rPr>
+          <m:t>=</m:t>
+        </m:r>
+        <m:f>
+          <m:fPr>
+            <m:ctrlPr>
+              <w:rPr>
+                <w:rFonts w:ascii="Cambria Math" w:hAnsi="Cambria Math"/>
+              </w:rPr>
+            </m:ctrlPr>
+          </m:fPr>
+          <m:num>
+            <m:r>
+              <w:rPr>
+                <w:rFonts w:ascii="Cambria Math" w:hAnsi="Cambria Math"/>
+              </w:rPr>
+              <m:t>UB</m:t>
+            </m:r>
+            <m:r>
+              <m:rPr>
+                <m:sty m:val="p"/>
+              </m:rPr>
+              <w:rPr>
+                <w:rFonts w:ascii="Cambria Math" w:hAnsi="Cambria Math"/>
+              </w:rPr>
+              <m:t>-</m:t>
+            </m:r>
+            <m:r>
+              <w:rPr>
+                <w:rFonts w:ascii="Cambria Math" w:hAnsi="Cambria Math"/>
+              </w:rPr>
+              <m:t>LB</m:t>
+            </m:r>
+          </m:num>
+          <m:den>
+            <m:r>
+              <w:rPr>
+                <w:rFonts w:ascii="Cambria Math" w:hAnsi="Cambria Math"/>
+              </w:rPr>
+              <m:t>LB</m:t>
+            </m:r>
+          </m:den>
+        </m:f>
+      </m:oMath>
+      <w:r>
+        <w:tab/>
+      </w:r>
+      <w:r>
+        <w:t>(2)</w:t>
+      </w:r>
+    </w:p>
+    <w:p>
+      <w:r>
+        <w:t>В качестве базы сравнения мы воспроизвели численные эксперименты, представленные в [25] в условиях, описанных выше, включая время счёта 10 часов и критерий остановки (2).</w:t>
+      </w:r>
+    </w:p>
+    <w:p>
+      <w:r>
+        <w:t>Исходный код предложенных алгоритмов и вспомогательные скрипты доступны в [29].</w:t>
+      </w:r>
+    </w:p>
+    <w:p>
+      <w:pPr>
+        <w:pStyle w:val="H1"/>
+      </w:pPr>
+      <w:r>
+        <w:lastRenderedPageBreak/>
+        <w:t>6.2</w:t>
+      </w:r>
+      <w:r>
+        <w:t xml:space="preserve">. </w:t>
+      </w:r>
+      <w:proofErr w:type="spellStart"/>
+      <w:r>
+        <w:t>Обсуждение</w:t>
+      </w:r>
+      <w:proofErr w:type="spellEnd"/>
+    </w:p>
+    <w:p>
+      <w:r>
+        <w:t>Полученные результаты эксперимента представлены в табл. 2, которая организована следующим образом: первая группа столбцов описывает задачу, включая её обозначение ID, количество вершин</w:t>
+      </w:r>
+      <w:r>
+        <w:rPr>
+          <w:lang w:val="en-US"/>
+        </w:rPr>
+        <w:t> </w:t>
+      </w:r>
+      <m:oMath>
+        <m:r>
+          <w:rPr>
+            <w:rFonts w:ascii="Cambria Math" w:hAnsi="Cambria Math" w:cs="Cambria Math"/>
+          </w:rPr>
+          <m:t>n</m:t>
+        </m:r>
+      </m:oMath>
+      <w:r>
+        <w:rPr>
+          <w:rFonts w:ascii="Cambria Math" w:eastAsiaTheme="minorEastAsia" w:hAnsi="Cambria Math" w:cs="Cambria Math"/>
+        </w:rPr>
+        <w:t xml:space="preserve"> </w:t>
+      </w:r>
+      <w:r>
+        <w:t>и кластеров</w:t>
+      </w:r>
+      <w:r>
+        <w:rPr>
+          <w:rFonts w:ascii="Cambria Math" w:hAnsi="Cambria Math" w:cs="Cambria Math"/>
+          <w:lang w:val="en-US"/>
+        </w:rPr>
+        <w:t> </w:t>
+      </w:r>
+      <m:oMath>
+        <m:r>
+          <w:rPr>
+            <w:rFonts w:ascii="Cambria Math" w:hAnsi="Cambria Math" w:cs="Cambria Math"/>
+            <w:lang w:val="en-US"/>
+          </w:rPr>
+          <m:t>m</m:t>
+        </m:r>
+      </m:oMath>
+      <w:r>
+        <w:t>, а также стоимость стартового решения</w:t>
+      </w:r>
+      <w:r>
+        <w:rPr>
+          <w:lang w:val="en-US"/>
+        </w:rPr>
+        <w:t> </w:t>
+      </w:r>
+      <m:oMath>
+        <m:r>
+          <w:rPr>
+            <w:rFonts w:ascii="Cambria Math" w:hAnsi="Cambria Math"/>
+            <w:lang w:val="en-US"/>
+          </w:rPr>
+          <m:t>U</m:t>
+        </m:r>
+        <m:sSub>
+          <m:sSubPr>
+            <m:ctrlPr>
+              <w:rPr>
+                <w:rFonts w:ascii="Cambria Math" w:hAnsi="Cambria Math"/>
+                <w:lang w:val="en-US"/>
+              </w:rPr>
+            </m:ctrlPr>
+          </m:sSubPr>
+          <m:e>
+            <m:r>
+              <w:rPr>
+                <w:rFonts w:ascii="Cambria Math" w:hAnsi="Cambria Math"/>
+                <w:lang w:val="en-US"/>
+              </w:rPr>
+              <m:t>B</m:t>
+            </m:r>
+          </m:e>
+          <m:sub>
+            <m:r>
+              <w:rPr>
+                <w:rFonts w:ascii="Cambria Math" w:hAnsi="Cambria Math"/>
+              </w:rPr>
+              <m:t>0</m:t>
+            </m:r>
+          </m:sub>
+        </m:sSub>
+      </m:oMath>
+      <w:r>
+        <w:t>, полученного эвристикой PCGLNS. Затем следуют три группы столбцов для решателя Gurobi и двух предлагаемых алгоритмов. Каждая группа содержит время счета в</w:t>
+      </w:r>
+      <w:r>
+        <w:t xml:space="preserve"> </w:t>
+      </w:r>
+      <w:r>
+        <w:t>секундах, наилучшее значение нижней границы</w:t>
+      </w:r>
+      <w:r>
+        <w:rPr>
+          <w:lang w:val="en-US"/>
+        </w:rPr>
+        <w:t> </w:t>
+      </w:r>
+      <m:oMath>
+        <m:r>
+          <w:rPr>
+            <w:rFonts w:ascii="Cambria Math" w:hAnsi="Cambria Math"/>
+            <w:lang w:val="en-US"/>
+          </w:rPr>
+          <m:t>LB</m:t>
+        </m:r>
+      </m:oMath>
+      <w:r>
+        <w:t xml:space="preserve"> </w:t>
+      </w:r>
+      <w:r>
+        <w:t>и наилучший разрыв</w:t>
+      </w:r>
+      <w:r>
+        <w:rPr>
+          <w:lang w:val="en-US"/>
+        </w:rPr>
+        <w:t> </w:t>
+      </w:r>
+      <m:oMath>
+        <m:r>
+          <w:rPr>
+            <w:rFonts w:ascii="Cambria Math" w:hAnsi="Cambria Math"/>
+            <w:lang w:val="en-US"/>
+          </w:rPr>
+          <m:t>gap</m:t>
+        </m:r>
+      </m:oMath>
+      <w:r>
+        <w:t xml:space="preserve"> в процентах. Задачи, в которых</w:t>
+      </w:r>
+      <w:r>
+        <w:t xml:space="preserve"> </w:t>
+      </w:r>
+      <w:r>
+        <w:t xml:space="preserve">один из предлагаемых алгоритмов сработал лучше </w:t>
+      </w:r>
+      <w:proofErr w:type="spellStart"/>
+      <w:r>
+        <w:t>Gurobi</w:t>
+      </w:r>
+      <w:proofErr w:type="spellEnd"/>
+      <w:r>
+        <w:t>, выделены жирным шрифтом.</w:t>
+      </w:r>
+    </w:p>
+    <w:p>
+      <w:r>
+        <w:t>Как следует из табл. 2, для 13 из 39 задач (33%) один из наших алгоритмов показал лучшую производительность. Из них в 12 случаях лучше время счёта, а в 7 – точность.</w:t>
+      </w:r>
+    </w:p>
+    <w:p>
+      <w:r>
+        <w:t>Заметим, что предложенные алгоритмы смогли найти оптимальное решение в 6 из 39 случаях (хотя это</w:t>
+      </w:r>
+      <w:r>
+        <w:t xml:space="preserve"> </w:t>
+      </w:r>
+      <w:r>
+        <w:t>не было целью эксперимента). Для 10 (15) задач, включая одни из самых больших</w:t>
+      </w:r>
+      <w:r>
+        <w:t xml:space="preserve"> </w:t>
+      </w:r>
+      <w:r>
+        <w:rPr>
+          <w:i/>
+          <w:iCs/>
+        </w:rPr>
+        <w:t>rbg323a</w:t>
+      </w:r>
+      <w:r>
+        <w:t xml:space="preserve"> </w:t>
+      </w:r>
+      <w:r>
+        <w:t>и</w:t>
+      </w:r>
+      <w:r>
+        <w:t xml:space="preserve"> </w:t>
+      </w:r>
+      <w:r>
+        <w:rPr>
+          <w:i/>
+          <w:iCs/>
+        </w:rPr>
+        <w:t>rbg358a</w:t>
+      </w:r>
+      <w:r>
+        <w:t xml:space="preserve"> </w:t>
+      </w:r>
+      <w:r>
+        <w:t>(1825 и1967 вершин соответственно) было получено решение с точностью 5% (10%).</w:t>
+      </w:r>
+      <w:r>
+        <w:t xml:space="preserve"> </w:t>
+      </w:r>
+      <w:r>
+        <w:t>С другой стороны, для некоторых задач (например,</w:t>
+      </w:r>
+      <w:r>
+        <w:t xml:space="preserve"> </w:t>
+      </w:r>
+      <w:r>
+        <w:rPr>
+          <w:i/>
+          <w:iCs/>
+        </w:rPr>
+        <w:t>p43.1</w:t>
+      </w:r>
+      <w:r>
+        <w:t xml:space="preserve">, </w:t>
+      </w:r>
+      <w:r>
+        <w:rPr>
+          <w:i/>
+          <w:iCs/>
+        </w:rPr>
+        <w:t>p43.2</w:t>
+      </w:r>
+      <w:r>
+        <w:t xml:space="preserve"> </w:t>
+      </w:r>
+      <w:r>
+        <w:t>и</w:t>
+      </w:r>
+      <w:r>
+        <w:t xml:space="preserve"> </w:t>
+      </w:r>
+      <w:r>
+        <w:rPr>
+          <w:i/>
+          <w:iCs/>
+        </w:rPr>
+        <w:t>p43.3</w:t>
+      </w:r>
+      <w:r>
+        <w:t>), результаты наших алгоритмов</w:t>
+      </w:r>
+      <w:r>
+        <w:t xml:space="preserve"> </w:t>
+      </w:r>
+      <w:r>
+        <w:t xml:space="preserve">оказались крайне слабы по сравнению с </w:t>
+      </w:r>
+      <w:proofErr w:type="spellStart"/>
+      <w:r>
+        <w:t>Gurobi</w:t>
+      </w:r>
+      <w:proofErr w:type="spellEnd"/>
+      <w:r>
+        <w:t xml:space="preserve">, </w:t>
+      </w:r>
+      <w:proofErr w:type="gramStart"/>
+      <w:r>
+        <w:t xml:space="preserve">что </w:t>
+      </w:r>
+      <w:r>
+        <w:t>по-видимому</w:t>
+      </w:r>
+      <w:proofErr w:type="gramEnd"/>
+      <w:r>
+        <w:t xml:space="preserve"> объясняется очень грубыми оценками</w:t>
+      </w:r>
+      <w:r>
+        <w:t xml:space="preserve"> </w:t>
+      </w:r>
+      <w:r>
+        <w:t>нижней границы. В то же время для задач</w:t>
+      </w:r>
+      <w:r>
+        <w:t xml:space="preserve"> </w:t>
+      </w:r>
+      <w:r>
+        <w:rPr>
+          <w:i/>
+          <w:iCs/>
+        </w:rPr>
+        <w:t>p43.4</w:t>
+      </w:r>
+      <w:r>
+        <w:t xml:space="preserve"> </w:t>
+      </w:r>
+      <w:r>
+        <w:t>и</w:t>
+      </w:r>
+      <w:r>
+        <w:t xml:space="preserve"> </w:t>
+      </w:r>
+      <w:r>
+        <w:rPr>
+          <w:i/>
+          <w:iCs/>
+        </w:rPr>
+        <w:t>ry48p.4</w:t>
+      </w:r>
+      <w:r>
+        <w:t xml:space="preserve"> </w:t>
+      </w:r>
+      <w:r>
+        <w:t xml:space="preserve">наши алгоритмы сработали гораздо лучше </w:t>
+      </w:r>
+      <w:proofErr w:type="spellStart"/>
+      <w:r>
+        <w:t>Gurobi</w:t>
+      </w:r>
+      <w:proofErr w:type="spellEnd"/>
+      <w:r>
+        <w:t>.</w:t>
+      </w:r>
+    </w:p>
+    <w:p>
+      <w:r>
+        <w:t xml:space="preserve">В целом, хотя </w:t>
+      </w:r>
+      <w:proofErr w:type="spellStart"/>
+      <w:r>
+        <w:t>Gurobi</w:t>
+      </w:r>
+      <w:proofErr w:type="spellEnd"/>
+      <w:r>
+        <w:t xml:space="preserve"> демонстрирует в среднем чуть лучшую производительность, предложенные алгоритмы за редким исключением, показывают вполне сопоставимые результаты. Считаем нужным добавить,</w:t>
+      </w:r>
+      <w:r>
+        <w:t xml:space="preserve"> </w:t>
+      </w:r>
+      <w:r>
+        <w:t xml:space="preserve">что в наших экспериментах решателю </w:t>
+      </w:r>
+      <w:proofErr w:type="spellStart"/>
+      <w:r>
+        <w:t>Gurobi</w:t>
+      </w:r>
+      <w:proofErr w:type="spellEnd"/>
+      <w:r>
+        <w:t xml:space="preserve"> было предоставлено, так </w:t>
+      </w:r>
+      <w:proofErr w:type="gramStart"/>
+      <w:r>
+        <w:t>же</w:t>
+      </w:r>
+      <w:proofErr w:type="gramEnd"/>
+      <w:r>
+        <w:t xml:space="preserve"> как и тестируемым алгоритмам,</w:t>
+      </w:r>
+      <w:r>
+        <w:t xml:space="preserve"> </w:t>
+      </w:r>
+      <w:r>
+        <w:t>хорошее стартовое решение, что является не очень обычным способом организации эксперимента.</w:t>
+      </w:r>
+    </w:p>
+    <w:p>
+      <w:pPr>
+        <w:pStyle w:val="H1"/>
+        <w:rPr>
+          <w:lang w:val="ru-RU"/>
+        </w:rPr>
+      </w:pPr>
+      <w:r>
+        <w:rPr>
+          <w:lang w:val="ru-RU"/>
+        </w:rPr>
+        <w:t>7</w:t>
+      </w:r>
+      <w:r>
+        <w:rPr>
+          <w:lang w:val="ru-RU"/>
+        </w:rPr>
+        <w:t xml:space="preserve">. </w:t>
+      </w:r>
+      <w:r>
+        <w:rPr>
+          <w:lang w:val="ru-RU"/>
+        </w:rPr>
+        <w:t>Заключение</w:t>
+      </w:r>
+    </w:p>
+    <w:p>
+      <w:r>
+        <w:t>В данной работе разработан и реализован первый специализированный алгоритм ветвей и границ для</w:t>
+      </w:r>
+      <w:r>
+        <w:t xml:space="preserve"> </w:t>
+      </w:r>
+      <w:r>
+        <w:t>обобщенной задачи коммивояжера с ограничениями предшествования. Он развивает идеи классической схемы</w:t>
+      </w:r>
+      <w:r>
+        <w:t xml:space="preserve"> </w:t>
+      </w:r>
+      <w:r>
+        <w:t xml:space="preserve">динамического программирования </w:t>
+      </w:r>
+      <w:proofErr w:type="spellStart"/>
+      <w:r>
+        <w:t>Хелда</w:t>
+      </w:r>
+      <w:proofErr w:type="spellEnd"/>
+      <w:r>
+        <w:t>-Карпа и схемы Салмана.</w:t>
+      </w:r>
+      <w:r>
+        <w:t xml:space="preserve"> </w:t>
+      </w:r>
+      <w:r>
+        <w:t xml:space="preserve">Для оценки производительности предложенных алгоритмов, проведены численные эксперименты, в качестве базы сравнения использован решатель </w:t>
+      </w:r>
+      <w:proofErr w:type="spellStart"/>
+      <w:r>
+        <w:t>Gurobi</w:t>
+      </w:r>
+      <w:proofErr w:type="spellEnd"/>
+      <w:r>
+        <w:t xml:space="preserve">. Эксперименты продемонстрировали, что наши алгоритмы вполне </w:t>
+      </w:r>
+      <w:proofErr w:type="spellStart"/>
+      <w:r>
+        <w:t>конкурентноспособны</w:t>
+      </w:r>
+      <w:proofErr w:type="spellEnd"/>
+      <w:r>
+        <w:t xml:space="preserve"> на уровне современных MIP-решателей.</w:t>
+      </w:r>
+      <w:r>
+        <w:t xml:space="preserve"> </w:t>
+      </w:r>
+      <w:r>
+        <w:t>В качестве направления дальнейших исследований мы предполагаем разработку более жестких нижних</w:t>
+      </w:r>
+      <w:r>
+        <w:t xml:space="preserve"> </w:t>
+      </w:r>
+      <w:r>
+        <w:t>границ. Кроме того, мы полагаем, что дальнейшая оптимизация и распараллеливание могут существенно</w:t>
+      </w:r>
+      <w:r>
+        <w:t xml:space="preserve"> </w:t>
+      </w:r>
+      <w:r>
+        <w:t>улучшить производительность наших алгоритмов.</w:t>
+      </w:r>
+    </w:p>
+    <w:p>
+      <w:pPr>
+        <w:pStyle w:val="H1"/>
+      </w:pPr>
+      <w:r>
+        <w:t>Благодарность</w:t>
+      </w:r>
+    </w:p>
+    <w:p>
+      <w:r>
+        <w:t>Работа выполнена в ходе исследований Уральского Математического Центра при финансовой поддержке</w:t>
+      </w:r>
+      <w:r>
+        <w:t xml:space="preserve"> </w:t>
+      </w:r>
+      <w:r>
+        <w:t xml:space="preserve">Министерства науки и высшего образования РФ, соглашение </w:t>
+      </w:r>
+      <w:r>
+        <w:t>№</w:t>
+      </w:r>
+      <w:r>
+        <w:rPr>
+          <w:lang w:val="en-US"/>
+        </w:rPr>
+        <w:t> </w:t>
+      </w:r>
+      <w:r>
+        <w:t>075-02-2021-1383.</w:t>
+      </w:r>
+    </w:p>
+    <w:p>
+      <w:r>
+        <w:t xml:space="preserve">Численные эксперименты проводились на суперкомпьютере «Уран» </w:t>
+      </w:r>
+      <w:r>
+        <w:t>Институт</w:t>
+      </w:r>
+      <w:r>
+        <w:t>а</w:t>
+      </w:r>
+      <w:r>
+        <w:t xml:space="preserve"> математики и механики им. Н. Н. Красовского Уральского отделения Российской академии наук</w:t>
+      </w:r>
+      <w:r>
+        <w:t>.</w:t>
+      </w:r>
+    </w:p>
     <w:p/>
     <w:sectPr>
       <w:pgSz w:w="11906" w:h="16838"/>
@@ -23182,7 +23864,7 @@
       <w:lvlText w:val=""/>
       <w:lvlJc w:val="left"/>
       <w:pPr>
-        <w:ind w:left="1288" w:hanging="360"/>
+        <w:ind w:left="644" w:hanging="360"/>
       </w:pPr>
       <w:rPr>
         <w:rFonts w:ascii="Symbol" w:hAnsi="Symbol" w:hint="default"/>
@@ -23194,7 +23876,7 @@
       <w:lvlText w:val="o"/>
       <w:lvlJc w:val="left"/>
       <w:pPr>
-        <w:ind w:left="1724" w:hanging="360"/>
+        <w:ind w:left="1080" w:hanging="360"/>
       </w:pPr>
       <w:rPr>
         <w:rFonts w:ascii="Courier New" w:hAnsi="Courier New" w:cs="Courier New" w:hint="default"/>
@@ -23206,7 +23888,7 @@
       <w:lvlText w:val=""/>
       <w:lvlJc w:val="left"/>
       <w:pPr>
-        <w:ind w:left="2444" w:hanging="360"/>
+        <w:ind w:left="1800" w:hanging="360"/>
       </w:pPr>
       <w:rPr>
         <w:rFonts w:ascii="Wingdings" w:hAnsi="Wingdings" w:hint="default"/>
@@ -23218,7 +23900,7 @@
       <w:lvlText w:val=""/>
       <w:lvlJc w:val="left"/>
       <w:pPr>
-        <w:ind w:left="3164" w:hanging="360"/>
+        <w:ind w:left="2520" w:hanging="360"/>
       </w:pPr>
       <w:rPr>
         <w:rFonts w:ascii="Symbol" w:hAnsi="Symbol" w:hint="default"/>
@@ -23230,7 +23912,7 @@
       <w:lvlText w:val="o"/>
       <w:lvlJc w:val="left"/>
       <w:pPr>
-        <w:ind w:left="3884" w:hanging="360"/>
+        <w:ind w:left="3240" w:hanging="360"/>
       </w:pPr>
       <w:rPr>
         <w:rFonts w:ascii="Courier New" w:hAnsi="Courier New" w:cs="Courier New" w:hint="default"/>
@@ -23242,7 +23924,7 @@
       <w:lvlText w:val=""/>
       <w:lvlJc w:val="left"/>
       <w:pPr>
-        <w:ind w:left="4604" w:hanging="360"/>
+        <w:ind w:left="3960" w:hanging="360"/>
       </w:pPr>
       <w:rPr>
         <w:rFonts w:ascii="Wingdings" w:hAnsi="Wingdings" w:hint="default"/>
@@ -23254,7 +23936,7 @@
       <w:lvlText w:val=""/>
       <w:lvlJc w:val="left"/>
       <w:pPr>
-        <w:ind w:left="5324" w:hanging="360"/>
+        <w:ind w:left="4680" w:hanging="360"/>
       </w:pPr>
       <w:rPr>
         <w:rFonts w:ascii="Symbol" w:hAnsi="Symbol" w:hint="default"/>
@@ -23266,7 +23948,7 @@
       <w:lvlText w:val="o"/>
       <w:lvlJc w:val="left"/>
       <w:pPr>
-        <w:ind w:left="6044" w:hanging="360"/>
+        <w:ind w:left="5400" w:hanging="360"/>
       </w:pPr>
       <w:rPr>
         <w:rFonts w:ascii="Courier New" w:hAnsi="Courier New" w:cs="Courier New" w:hint="default"/>
@@ -23278,7 +23960,7 @@
       <w:lvlText w:val=""/>
       <w:lvlJc w:val="left"/>
       <w:pPr>
-        <w:ind w:left="6764" w:hanging="360"/>
+        <w:ind w:left="6120" w:hanging="360"/>
       </w:pPr>
       <w:rPr>
         <w:rFonts w:ascii="Wingdings" w:hAnsi="Wingdings" w:hint="default"/>
@@ -23764,7 +24446,7 @@
       <w:lvlText w:val=""/>
       <w:lvlJc w:val="left"/>
       <w:pPr>
-        <w:ind w:left="1288" w:hanging="360"/>
+        <w:ind w:left="644" w:hanging="360"/>
       </w:pPr>
       <w:rPr>
         <w:rFonts w:ascii="Symbol" w:hAnsi="Symbol" w:hint="default"/>
@@ -23776,7 +24458,7 @@
       <w:lvlText w:val="o"/>
       <w:lvlJc w:val="left"/>
       <w:pPr>
-        <w:ind w:left="1724" w:hanging="360"/>
+        <w:ind w:left="1080" w:hanging="360"/>
       </w:pPr>
       <w:rPr>
         <w:rFonts w:ascii="Courier New" w:hAnsi="Courier New" w:cs="Courier New" w:hint="default"/>
@@ -23788,7 +24470,7 @@
       <w:lvlText w:val=""/>
       <w:lvlJc w:val="left"/>
       <w:pPr>
-        <w:ind w:left="2444" w:hanging="360"/>
+        <w:ind w:left="1800" w:hanging="360"/>
       </w:pPr>
       <w:rPr>
         <w:rFonts w:ascii="Wingdings" w:hAnsi="Wingdings" w:hint="default"/>
@@ -23800,7 +24482,7 @@
       <w:lvlText w:val=""/>
       <w:lvlJc w:val="left"/>
       <w:pPr>
-        <w:ind w:left="3164" w:hanging="360"/>
+        <w:ind w:left="2520" w:hanging="360"/>
       </w:pPr>
       <w:rPr>
         <w:rFonts w:ascii="Symbol" w:hAnsi="Symbol" w:hint="default"/>
@@ -23812,7 +24494,7 @@
       <w:lvlText w:val="o"/>
       <w:lvlJc w:val="left"/>
       <w:pPr>
-        <w:ind w:left="3884" w:hanging="360"/>
+        <w:ind w:left="3240" w:hanging="360"/>
       </w:pPr>
       <w:rPr>
         <w:rFonts w:ascii="Courier New" w:hAnsi="Courier New" w:cs="Courier New" w:hint="default"/>
@@ -23824,7 +24506,7 @@
       <w:lvlText w:val=""/>
       <w:lvlJc w:val="left"/>
       <w:pPr>
-        <w:ind w:left="4604" w:hanging="360"/>
+        <w:ind w:left="3960" w:hanging="360"/>
       </w:pPr>
       <w:rPr>
         <w:rFonts w:ascii="Wingdings" w:hAnsi="Wingdings" w:hint="default"/>
@@ -23836,7 +24518,7 @@
       <w:lvlText w:val=""/>
       <w:lvlJc w:val="left"/>
       <w:pPr>
-        <w:ind w:left="5324" w:hanging="360"/>
+        <w:ind w:left="4680" w:hanging="360"/>
       </w:pPr>
       <w:rPr>
         <w:rFonts w:ascii="Symbol" w:hAnsi="Symbol" w:hint="default"/>
@@ -23848,7 +24530,7 @@
       <w:lvlText w:val="o"/>
       <w:lvlJc w:val="left"/>
       <w:pPr>
-        <w:ind w:left="6044" w:hanging="360"/>
+        <w:ind w:left="5400" w:hanging="360"/>
       </w:pPr>
       <w:rPr>
         <w:rFonts w:ascii="Courier New" w:hAnsi="Courier New" w:cs="Courier New" w:hint="default"/>
@@ -23860,7 +24542,7 @@
       <w:lvlText w:val=""/>
       <w:lvlJc w:val="left"/>
       <w:pPr>
-        <w:ind w:left="6764" w:hanging="360"/>
+        <w:ind w:left="6120" w:hanging="360"/>
       </w:pPr>
       <w:rPr>
         <w:rFonts w:ascii="Wingdings" w:hAnsi="Wingdings" w:hint="default"/>
@@ -23877,7 +24559,7 @@
       <w:lvlText w:val=""/>
       <w:lvlJc w:val="left"/>
       <w:pPr>
-        <w:ind w:left="1004" w:hanging="360"/>
+        <w:ind w:left="644" w:hanging="360"/>
       </w:pPr>
       <w:rPr>
         <w:rFonts w:ascii="Symbol" w:hAnsi="Symbol" w:hint="default"/>
@@ -23889,7 +24571,7 @@
       <w:lvlText w:val="o"/>
       <w:lvlJc w:val="left"/>
       <w:pPr>
-        <w:ind w:left="1724" w:hanging="360"/>
+        <w:ind w:left="1364" w:hanging="360"/>
       </w:pPr>
       <w:rPr>
         <w:rFonts w:ascii="Courier New" w:hAnsi="Courier New" w:cs="Courier New" w:hint="default"/>
@@ -23901,7 +24583,7 @@
       <w:lvlText w:val=""/>
       <w:lvlJc w:val="left"/>
       <w:pPr>
-        <w:ind w:left="2444" w:hanging="360"/>
+        <w:ind w:left="2084" w:hanging="360"/>
       </w:pPr>
       <w:rPr>
         <w:rFonts w:ascii="Wingdings" w:hAnsi="Wingdings" w:hint="default"/>
@@ -23913,7 +24595,7 @@
       <w:lvlText w:val=""/>
       <w:lvlJc w:val="left"/>
       <w:pPr>
-        <w:ind w:left="3164" w:hanging="360"/>
+        <w:ind w:left="2804" w:hanging="360"/>
       </w:pPr>
       <w:rPr>
         <w:rFonts w:ascii="Symbol" w:hAnsi="Symbol" w:hint="default"/>
@@ -23925,7 +24607,7 @@
       <w:lvlText w:val="o"/>
       <w:lvlJc w:val="left"/>
       <w:pPr>
-        <w:ind w:left="3884" w:hanging="360"/>
+        <w:ind w:left="3524" w:hanging="360"/>
       </w:pPr>
       <w:rPr>
         <w:rFonts w:ascii="Courier New" w:hAnsi="Courier New" w:cs="Courier New" w:hint="default"/>
@@ -23937,7 +24619,7 @@
       <w:lvlText w:val=""/>
       <w:lvlJc w:val="left"/>
       <w:pPr>
-        <w:ind w:left="4604" w:hanging="360"/>
+        <w:ind w:left="4244" w:hanging="360"/>
       </w:pPr>
       <w:rPr>
         <w:rFonts w:ascii="Wingdings" w:hAnsi="Wingdings" w:hint="default"/>
@@ -23949,7 +24631,7 @@
       <w:lvlText w:val=""/>
       <w:lvlJc w:val="left"/>
       <w:pPr>
-        <w:ind w:left="5324" w:hanging="360"/>
+        <w:ind w:left="4964" w:hanging="360"/>
       </w:pPr>
       <w:rPr>
         <w:rFonts w:ascii="Symbol" w:hAnsi="Symbol" w:hint="default"/>
@@ -23961,7 +24643,7 @@
       <w:lvlText w:val="o"/>
       <w:lvlJc w:val="left"/>
       <w:pPr>
-        <w:ind w:left="6044" w:hanging="360"/>
+        <w:ind w:left="5684" w:hanging="360"/>
       </w:pPr>
       <w:rPr>
         <w:rFonts w:ascii="Courier New" w:hAnsi="Courier New" w:cs="Courier New" w:hint="default"/>
@@ -23973,7 +24655,7 @@
       <w:lvlText w:val=""/>
       <w:lvlJc w:val="left"/>
       <w:pPr>
-        <w:ind w:left="6764" w:hanging="360"/>
+        <w:ind w:left="6404" w:hanging="360"/>
       </w:pPr>
       <w:rPr>
         <w:rFonts w:ascii="Wingdings" w:hAnsi="Wingdings" w:hint="default"/>
@@ -25008,7 +25690,7 @@
       <w:lvlText w:val=""/>
       <w:lvlJc w:val="left"/>
       <w:pPr>
-        <w:ind w:left="1288" w:hanging="360"/>
+        <w:ind w:left="720" w:hanging="360"/>
       </w:pPr>
       <w:rPr>
         <w:rFonts w:ascii="Symbol" w:hAnsi="Symbol" w:hint="default"/>
@@ -25020,7 +25702,7 @@
       <w:lvlText w:val="o"/>
       <w:lvlJc w:val="left"/>
       <w:pPr>
-        <w:ind w:left="1724" w:hanging="360"/>
+        <w:ind w:left="1156" w:hanging="360"/>
       </w:pPr>
       <w:rPr>
         <w:rFonts w:ascii="Courier New" w:hAnsi="Courier New" w:cs="Courier New" w:hint="default"/>
@@ -25032,7 +25714,7 @@
       <w:lvlText w:val=""/>
       <w:lvlJc w:val="left"/>
       <w:pPr>
-        <w:ind w:left="2444" w:hanging="360"/>
+        <w:ind w:left="1876" w:hanging="360"/>
       </w:pPr>
       <w:rPr>
         <w:rFonts w:ascii="Wingdings" w:hAnsi="Wingdings" w:hint="default"/>
@@ -25044,7 +25726,7 @@
       <w:lvlText w:val=""/>
       <w:lvlJc w:val="left"/>
       <w:pPr>
-        <w:ind w:left="3164" w:hanging="360"/>
+        <w:ind w:left="2596" w:hanging="360"/>
       </w:pPr>
       <w:rPr>
         <w:rFonts w:ascii="Symbol" w:hAnsi="Symbol" w:hint="default"/>
@@ -25056,7 +25738,7 @@
       <w:lvlText w:val="o"/>
       <w:lvlJc w:val="left"/>
       <w:pPr>
-        <w:ind w:left="3884" w:hanging="360"/>
+        <w:ind w:left="3316" w:hanging="360"/>
       </w:pPr>
       <w:rPr>
         <w:rFonts w:ascii="Courier New" w:hAnsi="Courier New" w:cs="Courier New" w:hint="default"/>
@@ -25068,7 +25750,7 @@
       <w:lvlText w:val=""/>
       <w:lvlJc w:val="left"/>
       <w:pPr>
-        <w:ind w:left="4604" w:hanging="360"/>
+        <w:ind w:left="4036" w:hanging="360"/>
       </w:pPr>
       <w:rPr>
         <w:rFonts w:ascii="Wingdings" w:hAnsi="Wingdings" w:hint="default"/>
@@ -25080,7 +25762,7 @@
       <w:lvlText w:val=""/>
       <w:lvlJc w:val="left"/>
       <w:pPr>
-        <w:ind w:left="5324" w:hanging="360"/>
+        <w:ind w:left="4756" w:hanging="360"/>
       </w:pPr>
       <w:rPr>
         <w:rFonts w:ascii="Symbol" w:hAnsi="Symbol" w:hint="default"/>
@@ -25092,7 +25774,7 @@
       <w:lvlText w:val="o"/>
       <w:lvlJc w:val="left"/>
       <w:pPr>
-        <w:ind w:left="6044" w:hanging="360"/>
+        <w:ind w:left="5476" w:hanging="360"/>
       </w:pPr>
       <w:rPr>
         <w:rFonts w:ascii="Courier New" w:hAnsi="Courier New" w:cs="Courier New" w:hint="default"/>
@@ -25104,7 +25786,7 @@
       <w:lvlText w:val=""/>
       <w:lvlJc w:val="left"/>
       <w:pPr>
-        <w:ind w:left="6764" w:hanging="360"/>
+        <w:ind w:left="6196" w:hanging="360"/>
       </w:pPr>
       <w:rPr>
         <w:rFonts w:ascii="Wingdings" w:hAnsi="Wingdings" w:hint="default"/>

</xml_diff>

<commit_message>
Update formulae in Exp
</commit_message>
<xml_diff>
--- a/article/pcgtsp.docx
+++ b/article/pcgtsp.docx
@@ -18669,7 +18669,27 @@
                 <w:szCs w:val="20"/>
                 <w:lang w:val="en-US"/>
               </w:rPr>
-              <w:t xml:space="preserve">(V, W) </w:t>
+              <w:t>(</w:t>
+            </w:r>
+            <w:r>
+              <w:rPr>
+                <w:rFonts w:eastAsia="F"/>
+                <w:i/>
+                <w:iCs/>
+                <w:sz w:val="20"/>
+                <w:szCs w:val="20"/>
+                <w:lang w:val="en-US"/>
+              </w:rPr>
+              <w:t>V, W</w:t>
+            </w:r>
+            <w:r>
+              <w:rPr>
+                <w:rFonts w:eastAsia="F"/>
+                <w:sz w:val="20"/>
+                <w:szCs w:val="20"/>
+                <w:lang w:val="en-US"/>
+              </w:rPr>
+              <w:t xml:space="preserve">) </w:t>
             </w:r>
             <w:r>
               <w:rPr>
@@ -19875,10 +19895,7 @@
         <w:sym w:font="Symbol" w:char="F0C1"/>
       </w:r>
       <w:r>
-        <w:t>|</w:t>
-      </w:r>
-      <w:r>
-        <w:t xml:space="preserve"> = </w:t>
+        <w:t xml:space="preserve">| = </w:t>
       </w:r>
       <w:r>
         <w:rPr>
@@ -21441,7 +21458,6 @@
               </w:rPr>
               <w:t>S</w:t>
             </w:r>
-            <w:proofErr w:type="gramStart"/>
             <w:r>
               <w:rPr>
                 <w:rFonts w:eastAsia="F"/>
@@ -21451,9 +21467,8 @@
                 <w:szCs w:val="20"/>
                 <w:lang w:val="en-US"/>
               </w:rPr>
-              <w:t>=(</w:t>
-            </w:r>
-            <w:proofErr w:type="gramEnd"/>
+              <w:t xml:space="preserve"> </w:t>
+            </w:r>
             <w:r>
               <w:rPr>
                 <w:rFonts w:eastAsia="F"/>
@@ -21463,7 +21478,29 @@
                 <w:szCs w:val="20"/>
                 <w:lang w:val="en-US"/>
               </w:rPr>
-              <w:t>C’, U, v, w)</w:t>
+              <w:t>=</w:t>
+            </w:r>
+            <w:r>
+              <w:rPr>
+                <w:rFonts w:eastAsia="F"/>
+                <w:i/>
+                <w:iCs/>
+                <w:sz w:val="20"/>
+                <w:szCs w:val="20"/>
+                <w:lang w:val="en-US"/>
+              </w:rPr>
+              <w:t xml:space="preserve"> </w:t>
+            </w:r>
+            <w:r>
+              <w:rPr>
+                <w:rFonts w:eastAsia="F"/>
+                <w:i/>
+                <w:iCs/>
+                <w:sz w:val="20"/>
+                <w:szCs w:val="20"/>
+                <w:lang w:val="en-US"/>
+              </w:rPr>
+              <w:t>(C’, U, v, w)</w:t>
             </w:r>
             <w:r>
               <w:rPr>
@@ -21739,26 +21776,28 @@
                 <w:sz w:val="20"/>
                 <w:szCs w:val="20"/>
               </w:rPr>
-              <w:t>’=(</w:t>
-            </w:r>
+              <w:t>’</w:t>
+            </w:r>
+            <w:proofErr w:type="gramStart"/>
             <w:r>
               <w:rPr>
                 <w:i/>
                 <w:iCs/>
                 <w:sz w:val="20"/>
                 <w:szCs w:val="20"/>
-                <w:lang w:val="en-US"/>
-              </w:rPr>
-              <w:t>C</w:t>
-            </w:r>
+              </w:rPr>
+              <w:t>=(</w:t>
+            </w:r>
+            <w:proofErr w:type="gramEnd"/>
             <w:r>
               <w:rPr>
                 <w:i/>
                 <w:iCs/>
                 <w:sz w:val="20"/>
                 <w:szCs w:val="20"/>
-              </w:rPr>
-              <w:t>’</w:t>
+                <w:lang w:val="en-US"/>
+              </w:rPr>
+              <w:t>C</w:t>
             </w:r>
             <w:r>
               <w:rPr>
@@ -21767,7 +21806,34 @@
                 <w:sz w:val="20"/>
                 <w:szCs w:val="20"/>
               </w:rPr>
+              <w:t>’</w:t>
+            </w:r>
+            <w:r>
+              <w:rPr>
+                <w:i/>
+                <w:iCs/>
+                <w:sz w:val="20"/>
+                <w:szCs w:val="20"/>
+              </w:rPr>
+              <w:t xml:space="preserve"> </w:t>
+            </w:r>
+            <w:r>
+              <w:rPr>
+                <w:i/>
+                <w:iCs/>
+                <w:sz w:val="20"/>
+                <w:szCs w:val="20"/>
+              </w:rPr>
               <w:sym w:font="Symbol" w:char="F0C8"/>
+            </w:r>
+            <w:r>
+              <w:rPr>
+                <w:i/>
+                <w:iCs/>
+                <w:sz w:val="20"/>
+                <w:szCs w:val="20"/>
+              </w:rPr>
+              <w:t xml:space="preserve"> </w:t>
             </w:r>
             <w:r>
               <w:rPr>
@@ -22092,6 +22158,14 @@
             </w:r>
             <w:r>
               <w:rPr>
+                <w:sz w:val="20"/>
+                <w:szCs w:val="20"/>
+                <w:lang w:val="en-US"/>
+              </w:rPr>
+              <w:t xml:space="preserve"> </w:t>
+            </w:r>
+            <w:r>
+              <w:rPr>
                 <w:i/>
                 <w:iCs/>
                 <w:sz w:val="20"/>
@@ -22462,6 +22536,14 @@
             </w:r>
             <w:r>
               <w:rPr>
+                <w:sz w:val="20"/>
+                <w:szCs w:val="20"/>
+                <w:lang w:val="en-US"/>
+              </w:rPr>
+              <w:t xml:space="preserve"> </w:t>
+            </w:r>
+            <w:r>
+              <w:rPr>
                 <w:i/>
                 <w:iCs/>
                 <w:sz w:val="20"/>
@@ -22750,7 +22832,31 @@
                 <w:szCs w:val="20"/>
                 <w:lang w:val="en-US"/>
               </w:rPr>
-              <w:t>]+</w:t>
+              <w:t>]</w:t>
+            </w:r>
+            <w:r>
+              <w:rPr>
+                <w:sz w:val="20"/>
+                <w:szCs w:val="20"/>
+                <w:lang w:val="en-US"/>
+              </w:rPr>
+              <w:t xml:space="preserve"> </w:t>
+            </w:r>
+            <w:r>
+              <w:rPr>
+                <w:sz w:val="20"/>
+                <w:szCs w:val="20"/>
+                <w:lang w:val="en-US"/>
+              </w:rPr>
+              <w:t>+</w:t>
+            </w:r>
+            <w:r>
+              <w:rPr>
+                <w:sz w:val="20"/>
+                <w:szCs w:val="20"/>
+                <w:lang w:val="en-US"/>
+              </w:rPr>
+              <w:t xml:space="preserve"> </w:t>
             </w:r>
             <w:proofErr w:type="gramStart"/>
             <w:r>
@@ -23133,8 +23239,6 @@
               </w:rPr>
               <w:t>S</w:t>
             </w:r>
-            <w:bookmarkStart w:id="0" w:name="_GoBack"/>
-            <w:bookmarkEnd w:id="0"/>
             <w:r>
               <w:rPr>
                 <w:sz w:val="20"/>
@@ -23936,23 +24040,25 @@
       <w:r>
         <w:t xml:space="preserve"> </w:t>
       </w:r>
-      <m:oMath>
-        <m:r>
-          <w:rPr>
-            <w:rFonts w:ascii="Cambria Math" w:hAnsi="Cambria Math"/>
-          </w:rPr>
-          <m:t>gap⩽5</m:t>
-        </m:r>
-        <m:r>
-          <m:rPr>
-            <m:sty m:val="p"/>
-          </m:rPr>
-          <w:rPr>
-            <w:rFonts w:ascii="Cambria Math" w:hAnsi="Cambria Math"/>
-          </w:rPr>
-          <m:t>%</m:t>
-        </m:r>
-      </m:oMath>
+      <w:r>
+        <w:rPr>
+          <w:i/>
+          <w:iCs/>
+          <w:lang w:val="en-US"/>
+        </w:rPr>
+        <w:t>gap</w:t>
+      </w:r>
+      <w:r>
+        <w:t xml:space="preserve"> </w:t>
+      </w:r>
+      <w:proofErr w:type="gramStart"/>
+      <w:r>
+        <w:t>&lt; 5</w:t>
+      </w:r>
+      <w:proofErr w:type="gramEnd"/>
+      <w:r>
+        <w:t>%</w:t>
+      </w:r>
       <w:r>
         <w:t>.</w:t>
       </w:r>
@@ -46344,57 +46450,37 @@
         <w:t>, а также стоимость стартового решения</w:t>
       </w:r>
       <w:r>
+        <w:t xml:space="preserve"> </w:t>
+      </w:r>
+      <w:r>
+        <w:rPr>
+          <w:i/>
+          <w:iCs/>
+          <w:lang w:val="en-US"/>
+        </w:rPr>
+        <w:t>UB</w:t>
+      </w:r>
+      <w:proofErr w:type="gramStart"/>
+      <w:r>
+        <w:rPr>
+          <w:i/>
+          <w:iCs/>
+          <w:vertAlign w:val="subscript"/>
+        </w:rPr>
+        <w:t>0</w:t>
+      </w:r>
+      <w:r>
         <w:rPr>
           <w:lang w:val="en-US"/>
         </w:rPr>
         <w:t> </w:t>
       </w:r>
-      <m:oMath>
-        <m:r>
-          <w:rPr>
-            <w:rFonts w:ascii="Cambria Math" w:hAnsi="Cambria Math"/>
-            <w:lang w:val="en-US"/>
-          </w:rPr>
-          <m:t>U</m:t>
-        </m:r>
-        <m:sSub>
-          <m:sSubPr>
-            <m:ctrlPr>
-              <w:rPr>
-                <w:rFonts w:ascii="Cambria Math" w:hAnsi="Cambria Math"/>
-                <w:lang w:val="en-US"/>
-              </w:rPr>
-            </m:ctrlPr>
-          </m:sSubPr>
-          <m:e>
-            <m:r>
-              <w:rPr>
-                <w:rFonts w:ascii="Cambria Math" w:hAnsi="Cambria Math"/>
-                <w:lang w:val="en-US"/>
-              </w:rPr>
-              <m:t>B</m:t>
-            </m:r>
-          </m:e>
-          <m:sub>
-            <m:r>
-              <w:rPr>
-                <w:rFonts w:ascii="Cambria Math" w:hAnsi="Cambria Math"/>
-              </w:rPr>
-              <m:t>0</m:t>
-            </m:r>
-          </m:sub>
-        </m:sSub>
-      </m:oMath>
-      <w:r>
-        <w:t xml:space="preserve">, полученного эвристикой PCGLNS. Затем следуют три группы столбцов для решателя </w:t>
-      </w:r>
-      <w:proofErr w:type="spellStart"/>
-      <w:r>
-        <w:t>Gurobi</w:t>
-      </w:r>
-      <w:proofErr w:type="spellEnd"/>
-      <w:r>
-        <w:t xml:space="preserve"> и двух предлагаемых алгоритмов. Каждая группа содержит время счета в секундах, наилучшее значение нижней границы</w:t>
+      <w:r>
+        <w:t>,</w:t>
+      </w:r>
+      <w:proofErr w:type="gramEnd"/>
+      <w:r>
+        <w:t xml:space="preserve"> полученного эвристикой PCGLNS. Затем следуют три группы столбцов для решателя Gurobi и двух предлагаемых алгоритмов. Каждая группа содержит время счета в секундах, наилучшее значение нижней границы</w:t>
       </w:r>
       <w:r>
         <w:rPr>
@@ -46402,24 +46488,20 @@
         </w:rPr>
         <w:t> </w:t>
       </w:r>
-      <m:oMath>
-        <m:r>
-          <w:rPr>
-            <w:rFonts w:ascii="Cambria Math" w:hAnsi="Cambria Math"/>
-            <w:lang w:val="en-US"/>
-          </w:rPr>
-          <m:t>LB</m:t>
-        </m:r>
-      </m:oMath>
+      <w:r>
+        <w:rPr>
+          <w:i/>
+          <w:iCs/>
+          <w:lang w:val="en-US"/>
+        </w:rPr>
+        <w:t>LB</w:t>
+      </w:r>
       <w:r>
         <w:t xml:space="preserve"> и </w:t>
       </w:r>
       <w:r>
-        <w:t xml:space="preserve">оценку </w:t>
-      </w:r>
-      <w:r>
         <w:lastRenderedPageBreak/>
-        <w:t>погрешности, заданную</w:t>
+        <w:t>оценку погрешности, заданную</w:t>
       </w:r>
       <w:r>
         <w:t xml:space="preserve"> в процентах. Задачи, в которых один из предлагаемых алгоритмов </w:t>
@@ -46878,7 +46960,12 @@
         <w:t>1</w:t>
       </w:r>
       <w:r>
-        <w:t>], предназначенной для оптимизаци</w:t>
+        <w:t>], предназначенной д</w:t>
+      </w:r>
+      <w:bookmarkStart w:id="0" w:name="_GoBack"/>
+      <w:bookmarkEnd w:id="0"/>
+      <w:r>
+        <w:t>ля оптимизаци</w:t>
       </w:r>
       <w:r>
         <w:t>и</w:t>

</xml_diff>

<commit_message>
As sent to Journal
</commit_message>
<xml_diff>
--- a/article/pcgtsp.docx
+++ b/article/pcgtsp.docx
@@ -1,6 +1,6 @@
 
 <file path=word/document.xml><?xml version="1.0" encoding="utf-8"?>
-<w:document xmlns:wpc="http://schemas.microsoft.com/office/word/2010/wordprocessingCanvas" xmlns:cx="http://schemas.microsoft.com/office/drawing/2014/chartex" xmlns:cx1="http://schemas.microsoft.com/office/drawing/2015/9/8/chartex" xmlns:cx2="http://schemas.microsoft.com/office/drawing/2015/10/21/chartex" xmlns:cx3="http://schemas.microsoft.com/office/drawing/2016/5/9/chartex" xmlns:cx4="http://schemas.microsoft.com/office/drawing/2016/5/10/chartex" xmlns:cx5="http://schemas.microsoft.com/office/drawing/2016/5/11/chartex" xmlns:cx6="http://schemas.microsoft.com/office/drawing/2016/5/12/chartex" xmlns:cx7="http://schemas.microsoft.com/office/drawing/2016/5/13/chartex" xmlns:cx8="http://schemas.microsoft.com/office/drawing/2016/5/14/chartex" xmlns:mc="http://schemas.openxmlformats.org/markup-compatibility/2006" xmlns:aink="http://schemas.microsoft.com/office/drawing/2016/ink" xmlns:am3d="http://schemas.microsoft.com/office/drawing/2017/model3d" xmlns:o="urn:schemas-microsoft-com:office:office" xmlns:r="http://schemas.openxmlformats.org/officeDocument/2006/relationships" xmlns:m="http://schemas.openxmlformats.org/officeDocument/2006/math" xmlns:v="urn:schemas-microsoft-com:vml" xmlns:wp14="http://schemas.microsoft.com/office/word/2010/wordprocessingDrawing" xmlns:wp="http://schemas.openxmlformats.org/drawingml/2006/wordprocessingDrawing" xmlns:w10="urn:schemas-microsoft-com:office:word" xmlns:w="http://schemas.openxmlformats.org/wordprocessingml/2006/main" xmlns:w14="http://schemas.microsoft.com/office/word/2010/wordml" xmlns:w15="http://schemas.microsoft.com/office/word/2012/wordml" xmlns:w16cid="http://schemas.microsoft.com/office/word/2016/wordml/cid" xmlns:w16se="http://schemas.microsoft.com/office/word/2015/wordml/symex" xmlns:wpg="http://schemas.microsoft.com/office/word/2010/wordprocessingGroup" xmlns:wpi="http://schemas.microsoft.com/office/word/2010/wordprocessingInk" xmlns:wne="http://schemas.microsoft.com/office/word/2006/wordml" xmlns:wps="http://schemas.microsoft.com/office/word/2010/wordprocessingShape" mc:Ignorable="w14 w15 w16se w16cid wp14">
+<w:document xmlns:wpc="http://schemas.microsoft.com/office/word/2010/wordprocessingCanvas" xmlns:cx="http://schemas.microsoft.com/office/drawing/2014/chartex" xmlns:mc="http://schemas.openxmlformats.org/markup-compatibility/2006" xmlns:o="urn:schemas-microsoft-com:office:office" xmlns:r="http://schemas.openxmlformats.org/officeDocument/2006/relationships" xmlns:m="http://schemas.openxmlformats.org/officeDocument/2006/math" xmlns:v="urn:schemas-microsoft-com:vml" xmlns:wp14="http://schemas.microsoft.com/office/word/2010/wordprocessingDrawing" xmlns:wp="http://schemas.openxmlformats.org/drawingml/2006/wordprocessingDrawing" xmlns:w10="urn:schemas-microsoft-com:office:word" xmlns:w="http://schemas.openxmlformats.org/wordprocessingml/2006/main" xmlns:w14="http://schemas.microsoft.com/office/word/2010/wordml" xmlns:w15="http://schemas.microsoft.com/office/word/2012/wordml" xmlns:w16se="http://schemas.microsoft.com/office/word/2015/wordml/symex" xmlns:wpg="http://schemas.microsoft.com/office/word/2010/wordprocessingGroup" xmlns:wpi="http://schemas.microsoft.com/office/word/2010/wordprocessingInk" xmlns:wne="http://schemas.microsoft.com/office/word/2006/wordml" xmlns:wps="http://schemas.microsoft.com/office/word/2010/wordprocessingShape" mc:Ignorable="w14 w15 w16se wp14">
   <w:body>
     <w:p>
       <w:pPr>
@@ -215,15 +215,7 @@
         <w:t> </w:t>
       </w:r>
       <w:r>
-        <w:t xml:space="preserve">Уколов, м.н.с., Уральский федеральный университет имени первого Президента России </w:t>
-      </w:r>
-      <w:proofErr w:type="gramStart"/>
-      <w:r>
-        <w:t>Б.Н.</w:t>
-      </w:r>
-      <w:proofErr w:type="gramEnd"/>
-      <w:r>
-        <w:t xml:space="preserve"> Ельцина, </w:t>
+        <w:t xml:space="preserve">Уколов, м.н.с., Уральский федеральный университет имени первого Президента России Б.Н. Ельцина, </w:t>
       </w:r>
       <w:r>
         <w:rPr>
@@ -444,19 +436,7 @@
         <w:t>,</w:t>
       </w:r>
       <w:r>
-        <w:t xml:space="preserve"> широко известн</w:t>
-      </w:r>
-      <w:r>
-        <w:t>ой</w:t>
-      </w:r>
-      <w:r>
-        <w:t xml:space="preserve"> задач</w:t>
-      </w:r>
-      <w:r>
-        <w:t>и</w:t>
-      </w:r>
-      <w:r>
-        <w:t xml:space="preserve"> комбинаторной оптимизации, обладающ</w:t>
+        <w:t xml:space="preserve"> обладающ</w:t>
       </w:r>
       <w:r>
         <w:t>ей</w:t>
@@ -498,19 +478,31 @@
         <w:t>GTSP</w:t>
       </w:r>
       <w:r>
-        <w:t xml:space="preserve"> наряду со взвешенным ориентированным графом содержит разбиение множества его вершин на непустые попарно непересекающиеся подмножества – кластеры, и каждый допустимый маршрут обязан посетить каждый из кластеров в единственной вершине. В исследуемой в данной работе задаче GTSP с ограничениями предшествования (PCGTSP) множество допустимых маршрутов стеснено дополнительным ограничением на порядок посещения кластеров, задаваемым некоторым частичным порядком. В отличие от базовой постановки GTSP, задача PCGTSP представляется слабо исследованной теоретически, так и с точки зрения проектирования и реализации алгоритмов. Насколько нам известно, все алгоритмические результаты в области решени</w:t>
+        <w:t xml:space="preserve"> наряду со взвешенным ориентированным графом содержит разбиение множества его вершин на непустые попарно непересекающиеся подмножества – кластеры, и каждый допустимый маршрут обязан посетить каждый из кластеров в единственной вершине. В исследуемой задаче GTSP с ограничениями предшествования (PCGTSP) множество допустимых маршрутов стеснено дополнительным ограничением на порядок посещения кластеров. В отличие от базовой постановки GT</w:t>
+      </w:r>
+      <w:r>
+        <w:t>SP, задача PCGTSP является</w:t>
+      </w:r>
+      <w:r>
+        <w:t xml:space="preserve"> слабо исследованной </w:t>
+      </w:r>
+      <w:r>
+        <w:t xml:space="preserve">как </w:t>
+      </w:r>
+      <w:r>
+        <w:t>теоретически, так и с точки зрения проектирования и реализации алгоритмов. Насколько нам известно, все алгоритмические результаты в области решени</w:t>
       </w:r>
       <w:r>
         <w:t>я</w:t>
       </w:r>
       <w:r>
-        <w:t xml:space="preserve"> этой задачи исчерпываются общей схемой ветвления Салмана, несколькими моделями целочисленного линейного программирования (MILP) и недавно предложенным авторами ме</w:t>
+        <w:t xml:space="preserve"> этой задачи исчерпываются общей схемой ветвления Салмана, несколькими моделями MILP и недавно предложенным авторами ме</w:t>
       </w:r>
       <w:r>
         <w:t>таэвристическим солвером PCGLNS</w:t>
       </w:r>
       <w:r>
-        <w:t xml:space="preserve">. В данной работе предлагаются первые специализированные алгоритмы ветвей и границ, полученные в развитие подхода Салмана и использующие PCGLNS в качестве мощной первичной эвристики. Производительность предложенных алгоритмов оценивается на тестовых </w:t>
+        <w:t xml:space="preserve">. В данной работе предлагаются первые специализированные алгоритмы ветвей и границ, использующие PCGLNS в качестве мощной первичной эвристики. Производительность предложенных алгоритмов оценивается на тестовых </w:t>
       </w:r>
       <w:r>
         <w:t>примерах</w:t>
@@ -624,7 +616,6 @@
           <w:b/>
           <w:bCs/>
         </w:rPr>
-        <w:lastRenderedPageBreak/>
         <w:t>Ключевые слова</w:t>
       </w:r>
       <w:r>
@@ -639,6 +630,21 @@
       <w:r>
         <w:t>, ограничения предшествования, метод ветвей и границ, динамическое программирование, схема Хелда-Карпа</w:t>
       </w:r>
+    </w:p>
+    <w:p>
+      <w:pPr>
+        <w:pStyle w:val="Standard"/>
+      </w:pPr>
+    </w:p>
+    <w:p>
+      <w:pPr>
+        <w:pStyle w:val="Standard"/>
+        <w:rPr>
+          <w:b/>
+          <w:bCs/>
+          <w:lang w:val="en-US"/>
+        </w:rPr>
+      </w:pPr>
     </w:p>
     <w:p>
       <w:pPr>
@@ -654,6 +660,7 @@
           <w:bCs/>
           <w:lang w:val="en-US"/>
         </w:rPr>
+        <w:lastRenderedPageBreak/>
         <w:t xml:space="preserve">Software </w:t>
       </w:r>
       <w:r>
@@ -805,7 +812,7 @@
         <w:rPr>
           <w:lang w:val="en-US"/>
         </w:rPr>
-        <w:t xml:space="preserve"> a mathematical model of the Generalized Traveling Salesman Problem (GTSP), a well-known combinatorial optimization problem having </w:t>
+        <w:t xml:space="preserve"> a mathematical model of the Generalized Traveling Salesman Problem (GTSP) having </w:t>
       </w:r>
       <w:r>
         <w:rPr>
@@ -859,19 +866,13 @@
         <w:rPr>
           <w:lang w:val="en-US"/>
         </w:rPr>
-        <w:t xml:space="preserve"> clusters, and each admissible route must visit each cluster at a single vertex. In the GTSP problem with precedence constraints (PCGTSP) investigated in this paper, the set of feasible routes is constrained by an additional constraint on the order of visiting clusters, given by some </w:t>
-      </w:r>
-      <w:r>
-        <w:rPr>
-          <w:lang w:val="en-US"/>
-        </w:rPr>
-        <w:t xml:space="preserve">predefined </w:t>
-      </w:r>
-      <w:r>
-        <w:rPr>
-          <w:lang w:val="en-US"/>
-        </w:rPr>
-        <w:t>partial order</w:t>
+        <w:t xml:space="preserve"> clusters, and each admissible route must visit each cluster at a single vertex. In the GTSP problem with precedence constraints (PCGTSP) investigated in this paper, the set of feasible routes is constrained by an additional constraint on</w:t>
+      </w:r>
+      <w:r>
+        <w:rPr>
+          <w:lang w:val="en-US"/>
+        </w:rPr>
+        <w:t xml:space="preserve"> the order of visiting clusters</w:t>
       </w:r>
       <w:r>
         <w:rPr>
@@ -889,7 +890,15 @@
         <w:rPr>
           <w:lang w:val="en-US"/>
         </w:rPr>
-        <w:t>To the best of our knowledge, all the known algorithmic results for this problem can be exhausted by Salman's general branching framework, a few MILP models, and the PCGLNS meta-heuristic proposed by the authors recently. In this paper, we present the first problem-specific branch-and-bound algorithm designed with an extension of Salman's approach and exploiting PCGLNS as a powerful primal heuristic. Using the public PCGTSPLIB testbench, we evaluate the performance of the proposed algorithm against the classic Held-Karp dynamic programming scheme with branch-and-bound node fathoming strategy and Gurobi state-of-the-art solver armed by our recently proposed MILP model and PCGLNS-based warm start.</w:t>
+        <w:t>To the best of our knowledge, all the known algorithmic results for this problem can be exhausted by Salman's general branching framework, a few MILP models, and the PCGLNS meta-heuristic proposed by the authors recently. In this paper, we present t</w:t>
+      </w:r>
+      <w:bookmarkStart w:id="0" w:name="_GoBack"/>
+      <w:bookmarkEnd w:id="0"/>
+      <w:r>
+        <w:rPr>
+          <w:lang w:val="en-US"/>
+        </w:rPr>
+        <w:t>he first problem-specific branch-and-bound algorithm exploiting PCGLNS as a powerful primal heuristic. Using the public PCGTSPLIB testbench, we evaluate the performance of the proposed algorithm against the classic Held-Karp dynamic programming scheme with branch-and-bound node fathoming strategy and Gurobi state-of-the-art solver armed by our recently proposed MILP model and PCGLNS-based warm start.</w:t>
       </w:r>
       <w:r>
         <w:rPr>
@@ -1235,7 +1244,6 @@
           <w:rFonts w:cs="Cambria Math"/>
           <w:shd w:val="clear" w:color="auto" w:fill="FFFFFF"/>
         </w:rPr>
-        <w:lastRenderedPageBreak/>
         <w:t>графа</w:t>
       </w:r>
       <w:r>
@@ -1343,7 +1351,14 @@
         <w:rPr>
           <w:shd w:val="clear" w:color="auto" w:fill="FFFFFF"/>
         </w:rPr>
-        <w:t>ть кластеры в соответствии с заданным частичным порядком. Эта модификация задачи GTSP имеет множество практических применений, среди которых задачи</w:t>
+        <w:t xml:space="preserve">ть кластеры в соответствии с </w:t>
+      </w:r>
+      <w:r>
+        <w:rPr>
+          <w:shd w:val="clear" w:color="auto" w:fill="FFFFFF"/>
+        </w:rPr>
+        <w:lastRenderedPageBreak/>
+        <w:t>заданным частичным порядком. Эта модификация задачи GTSP имеет множество практических применений, среди которых задачи</w:t>
       </w:r>
     </w:p>
     <w:p>
@@ -1572,7 +1587,6 @@
         </w:rPr>
         <w:t xml:space="preserve"> </w:t>
       </w:r>
-      <w:proofErr w:type="gramStart"/>
       <w:r>
         <w:rPr>
           <w:i/>
@@ -1588,7 +1602,6 @@
         </w:rPr>
         <w:t>(</w:t>
       </w:r>
-      <w:proofErr w:type="gramEnd"/>
       <w:r>
         <w:rPr>
           <w:i/>
@@ -1674,7 +1687,6 @@
         <w:pStyle w:val="Standard"/>
       </w:pPr>
       <w:r>
-        <w:lastRenderedPageBreak/>
         <w:t>Отметим, что</w:t>
       </w:r>
       <w:r>
@@ -1690,6 +1702,7 @@
         </w:numPr>
       </w:pPr>
       <w:r>
+        <w:lastRenderedPageBreak/>
         <w:t>Эффективные алгоритмы для специальных ограничений предшествования типа Баласа [20—22] и ограничений предшествования, приводящих к квази- и псевдопирамидальным оптимальным маршрутам [23, 24],</w:t>
       </w:r>
     </w:p>
@@ -2108,7 +2121,6 @@
       <w:r>
         <w:t xml:space="preserve"> </w:t>
       </w:r>
-      <w:proofErr w:type="gramStart"/>
       <w:r>
         <w:rPr>
           <w:i/>
@@ -2124,7 +2136,6 @@
         </w:rPr>
         <w:t>(</w:t>
       </w:r>
-      <w:proofErr w:type="gramEnd"/>
       <w:r>
         <w:rPr>
           <w:i/>
@@ -3221,7 +3232,6 @@
         </w:numPr>
       </w:pPr>
       <w:r>
-        <w:lastRenderedPageBreak/>
         <w:t>маршрут</w:t>
       </w:r>
       <w:r>
@@ -3358,6 +3368,7 @@
             <w:rPr>
               <w:rFonts w:ascii="Cambria Math" w:hAnsi="Cambria Math"/>
             </w:rPr>
+            <w:lastRenderedPageBreak/>
             <m:t>cost(T)=c(</m:t>
           </m:r>
           <m:sSub>
@@ -4233,7 +4244,6 @@
       <w:r>
         <w:t xml:space="preserve"> </w:t>
       </w:r>
-      <w:proofErr w:type="gramStart"/>
       <w:r>
         <w:rPr>
           <w:i/>
@@ -4247,15 +4257,7 @@
           <w:i/>
           <w:iCs/>
         </w:rPr>
-        <w:t xml:space="preserve"> &gt;</w:t>
-      </w:r>
-      <w:proofErr w:type="gramEnd"/>
-      <w:r>
-        <w:rPr>
-          <w:i/>
-          <w:iCs/>
-        </w:rPr>
-        <w:t xml:space="preserve"> </w:t>
+        <w:t xml:space="preserve"> &gt; </w:t>
       </w:r>
       <w:r>
         <w:rPr>
@@ -6025,7 +6027,6 @@
         </w:numPr>
       </w:pPr>
       <w:r>
-        <w:lastRenderedPageBreak/>
         <w:t>Сводим исходную задачу к ATSP, определённой на ориентированном графе</w:t>
       </w:r>
       <w:r>
@@ -10698,14 +10699,7 @@
         <w:rPr>
           <w:rFonts w:eastAsia="F"/>
         </w:rPr>
-        <w:t xml:space="preserve">, задаваемом </w:t>
-      </w:r>
-      <w:r>
-        <w:rPr>
-          <w:rFonts w:eastAsia="F"/>
-        </w:rPr>
-        <w:lastRenderedPageBreak/>
-        <w:t>последовательностью</w:t>
+        <w:t>, задаваемом последовательностью</w:t>
       </w:r>
       <w:r>
         <w:rPr>
@@ -10813,6 +10807,7 @@
                 <w:b/>
                 <w:bCs/>
               </w:rPr>
+              <w:lastRenderedPageBreak/>
               <w:t>Алгоритм 1</w:t>
             </w:r>
             <w:r>
@@ -10821,14 +10816,12 @@
               </w:rPr>
               <w:t xml:space="preserve">. </w:t>
             </w:r>
-            <w:proofErr w:type="gramStart"/>
             <w:r>
               <w:t>BnB</w:t>
             </w:r>
             <w:r>
               <w:t xml:space="preserve"> :</w:t>
             </w:r>
-            <w:proofErr w:type="gramEnd"/>
             <w:r>
               <w:t>: Главная процедура</w:t>
             </w:r>
@@ -11272,7 +11265,6 @@
                 <w:lang w:val="en-US"/>
               </w:rPr>
             </w:pPr>
-            <w:proofErr w:type="gramStart"/>
             <w:r>
               <w:rPr>
                 <w:i/>
@@ -11281,18 +11273,7 @@
                 <w:szCs w:val="20"/>
                 <w:lang w:val="en-US"/>
               </w:rPr>
-              <w:t>Q.push</w:t>
-            </w:r>
-            <w:proofErr w:type="gramEnd"/>
-            <w:r>
-              <w:rPr>
-                <w:i/>
-                <w:iCs/>
-                <w:sz w:val="20"/>
-                <w:szCs w:val="20"/>
-                <w:lang w:val="en-US"/>
-              </w:rPr>
-              <w:t>(Root)</w:t>
+              <w:t>Q.push(Root)</w:t>
             </w:r>
           </w:p>
         </w:tc>
@@ -11377,7 +11358,6 @@
               </w:rPr>
               <w:t xml:space="preserve"> </w:t>
             </w:r>
-            <w:proofErr w:type="gramStart"/>
             <w:r>
               <w:rPr>
                 <w:i/>
@@ -11395,17 +11375,7 @@
                 <w:szCs w:val="20"/>
                 <w:lang w:val="en-US"/>
               </w:rPr>
-              <w:t>.empty</w:t>
-            </w:r>
-            <w:proofErr w:type="gramEnd"/>
-            <w:r>
-              <w:rPr>
-                <w:rFonts w:eastAsia="F"/>
-                <w:sz w:val="20"/>
-                <w:szCs w:val="20"/>
-                <w:lang w:val="en-US"/>
-              </w:rPr>
-              <w:t>()</w:t>
+              <w:t>.empty()</w:t>
             </w:r>
           </w:p>
         </w:tc>
@@ -11468,7 +11438,6 @@
               </w:rPr>
               <w:t xml:space="preserve"> σ = </w:t>
             </w:r>
-            <w:proofErr w:type="gramStart"/>
             <w:r>
               <w:rPr>
                 <w:i/>
@@ -11499,15 +11468,7 @@
                 <w:sz w:val="20"/>
                 <w:szCs w:val="20"/>
               </w:rPr>
-              <w:t>(</w:t>
-            </w:r>
-            <w:proofErr w:type="gramEnd"/>
-            <w:r>
-              <w:rPr>
-                <w:sz w:val="20"/>
-                <w:szCs w:val="20"/>
-              </w:rPr>
-              <w:t>)</w:t>
+              <w:t>()</w:t>
             </w:r>
           </w:p>
         </w:tc>
@@ -12218,7 +12179,6 @@
               </w:rPr>
               <w:t xml:space="preserve"> </w:t>
             </w:r>
-            <w:proofErr w:type="gramStart"/>
             <w:r>
               <w:rPr>
                 <w:i/>
@@ -12244,7 +12204,6 @@
               </w:rPr>
               <w:t>push</w:t>
             </w:r>
-            <w:proofErr w:type="gramEnd"/>
             <w:r>
               <w:rPr>
                 <w:sz w:val="20"/>
@@ -13117,7 +13076,6 @@
         </w:rPr>
         <w:t>σ</w:t>
       </w:r>
-      <w:proofErr w:type="gramStart"/>
       <w:r>
         <w:rPr>
           <w:rFonts w:cs="Times New Roman"/>
@@ -13137,7 +13095,6 @@
         </w:rPr>
         <w:t>uv</w:t>
       </w:r>
-      <w:proofErr w:type="gramEnd"/>
       <w:r>
         <w:t xml:space="preserve">, </w:t>
       </w:r>
@@ -13667,7 +13624,6 @@
       <w:r>
         <w:t xml:space="preserve"> </w:t>
       </w:r>
-      <w:proofErr w:type="gramStart"/>
       <w:r>
         <w:rPr>
           <w:i/>
@@ -13681,15 +13637,7 @@
           <w:i/>
           <w:iCs/>
         </w:rPr>
-        <w:t xml:space="preserve"> &gt;</w:t>
-      </w:r>
-      <w:proofErr w:type="gramEnd"/>
-      <w:r>
-        <w:rPr>
-          <w:i/>
-          <w:iCs/>
-        </w:rPr>
-        <w:t xml:space="preserve"> </w:t>
+        <w:t xml:space="preserve"> &gt; </w:t>
       </w:r>
       <w:r>
         <w:rPr>
@@ -13795,14 +13743,12 @@
               </w:rPr>
               <w:t xml:space="preserve">. </w:t>
             </w:r>
-            <w:proofErr w:type="gramStart"/>
             <w:r>
               <w:t>BnB</w:t>
             </w:r>
             <w:r>
               <w:t xml:space="preserve"> :</w:t>
             </w:r>
-            <w:proofErr w:type="gramEnd"/>
             <w:r>
               <w:t xml:space="preserve">: </w:t>
             </w:r>
@@ -15027,18 +14973,8 @@
                 <w:szCs w:val="20"/>
                 <w:lang w:val="en-US"/>
               </w:rPr>
-              <w:t xml:space="preserve">] = </w:t>
-            </w:r>
-            <w:proofErr w:type="gramStart"/>
-            <w:r>
-              <w:rPr>
-                <w:sz w:val="20"/>
-                <w:szCs w:val="20"/>
-                <w:lang w:val="en-US"/>
-              </w:rPr>
-              <w:t>min(</w:t>
-            </w:r>
-            <w:proofErr w:type="gramEnd"/>
+              <w:t>] = min(</w:t>
+            </w:r>
             <w:r>
               <w:rPr>
                 <w:i/>
@@ -16180,15 +16116,7 @@
         <w:pStyle w:val="Standard"/>
       </w:pPr>
       <w:r>
-        <w:t xml:space="preserve">В данной работе мы реализуем усовершенствованную версию этой схемы для проведения </w:t>
-      </w:r>
-      <w:proofErr w:type="gramStart"/>
-      <w:r>
-        <w:t>численного оценивания производительности</w:t>
-      </w:r>
-      <w:proofErr w:type="gramEnd"/>
-      <w:r>
-        <w:t xml:space="preserve"> описанного выше алгоритма ветвей и границ. Подобно классической схеме, наш алгоритм состоит из двух этапов.</w:t>
+        <w:t>В данной работе мы реализуем усовершенствованную версию этой схемы для проведения численного оценивания производительности описанного выше алгоритма ветвей и границ. Подобно классической схеме, наш алгоритм состоит из двух этапов.</w:t>
       </w:r>
     </w:p>
     <w:p>
@@ -16627,7 +16555,6 @@
         <w:rPr>
           <w:i/>
           <w:iCs/>
-          <w:lang w:val="en-US"/>
         </w:rPr>
       </w:pPr>
       <w:r>
@@ -16651,7 +16578,6 @@
         <w:rPr>
           <w:i/>
           <w:iCs/>
-          <w:lang w:val="en-US"/>
         </w:rPr>
         <w:t xml:space="preserve"> </w:t>
       </w:r>
@@ -16667,7 +16593,6 @@
         <w:rPr>
           <w:i/>
           <w:iCs/>
-          <w:lang w:val="en-US"/>
         </w:rPr>
         <w:t xml:space="preserve"> </w:t>
       </w:r>
@@ -16683,7 +16608,6 @@
         <w:rPr>
           <w:i/>
           <w:iCs/>
-          <w:lang w:val="en-US"/>
         </w:rPr>
         <w:t>’</w:t>
       </w:r>
@@ -16691,21 +16615,16 @@
         <w:rPr>
           <w:i/>
           <w:iCs/>
-          <w:lang w:val="en-US"/>
         </w:rPr>
         <w:t xml:space="preserve">, </w:t>
       </w:r>
       <w:r>
-        <w:rPr>
-          <w:lang w:val="en-US"/>
-        </w:rPr>
         <w:t>для которого нет</w:t>
       </w:r>
       <w:r>
         <w:rPr>
           <w:i/>
           <w:iCs/>
-          <w:lang w:val="en-US"/>
         </w:rPr>
         <w:t xml:space="preserve"> </w:t>
       </w:r>
@@ -16737,7 +16656,6 @@
         <w:rPr>
           <w:i/>
           <w:iCs/>
-          <w:lang w:val="en-US"/>
         </w:rPr>
         <w:t>’</w:t>
       </w:r>
@@ -16745,21 +16663,16 @@
         <w:rPr>
           <w:i/>
           <w:iCs/>
-          <w:lang w:val="en-US"/>
         </w:rPr>
         <w:t xml:space="preserve">, </w:t>
       </w:r>
       <w:r>
-        <w:rPr>
-          <w:lang w:val="en-US"/>
-        </w:rPr>
         <w:t>такого, что</w:t>
       </w:r>
       <w:r>
         <w:rPr>
           <w:i/>
           <w:iCs/>
-          <w:lang w:val="en-US"/>
         </w:rPr>
         <w:t xml:space="preserve"> (</w:t>
       </w:r>
@@ -16784,7 +16697,6 @@
         <w:rPr>
           <w:i/>
           <w:iCs/>
-          <w:lang w:val="en-US"/>
         </w:rPr>
         <w:t xml:space="preserve">, </w:t>
       </w:r>
@@ -16800,7 +16712,6 @@
         <w:rPr>
           <w:i/>
           <w:iCs/>
-          <w:lang w:val="en-US"/>
         </w:rPr>
         <w:t>)</w:t>
       </w:r>
@@ -17253,13 +17164,8 @@
               </w:rPr>
               <w:t xml:space="preserve">. </w:t>
             </w:r>
-            <w:proofErr w:type="gramStart"/>
-            <w:r>
-              <w:t>BnB :</w:t>
-            </w:r>
-            <w:proofErr w:type="gramEnd"/>
-            <w:r>
-              <w:t xml:space="preserve">: </w:t>
+            <w:r>
+              <w:t xml:space="preserve">BnB :: </w:t>
             </w:r>
             <w:r>
               <w:rPr>
@@ -18568,7 +18474,6 @@
               </w:rPr>
               <w:t xml:space="preserve"> </w:t>
             </w:r>
-            <w:proofErr w:type="gramStart"/>
             <w:r>
               <w:rPr>
                 <w:i/>
@@ -18596,7 +18501,6 @@
               </w:rPr>
               <w:t>push</w:t>
             </w:r>
-            <w:proofErr w:type="gramEnd"/>
             <w:r>
               <w:rPr>
                 <w:rFonts w:eastAsia="F"/>
@@ -19386,15 +19290,7 @@
               <w:t>Алгоритм 4</w:t>
             </w:r>
             <w:r>
-              <w:t xml:space="preserve">. </w:t>
-            </w:r>
-            <w:proofErr w:type="gramStart"/>
-            <w:r>
-              <w:t>DP :</w:t>
-            </w:r>
-            <w:proofErr w:type="gramEnd"/>
-            <w:r>
-              <w:t xml:space="preserve">: индуктивное построение таблицы </w:t>
+              <w:t xml:space="preserve">. DP :: индуктивное построение таблицы </w:t>
             </w:r>
             <w:r>
               <w:t>динамического программирования</w:t>
@@ -19907,7 +19803,6 @@
               </w:rPr>
               <w:sym w:font="Symbol" w:char="F0C1"/>
             </w:r>
-            <w:proofErr w:type="gramStart"/>
             <w:r>
               <w:rPr>
                 <w:sz w:val="20"/>
@@ -19936,7 +19831,6 @@
               </w:rPr>
               <w:t xml:space="preserve"> do</w:t>
             </w:r>
-            <w:proofErr w:type="gramEnd"/>
           </w:p>
         </w:tc>
       </w:tr>
@@ -20290,19 +20184,7 @@
                 <w:vertAlign w:val="subscript"/>
                 <w:lang w:val="en-US"/>
               </w:rPr>
-              <w:t>+</w:t>
-            </w:r>
-            <w:proofErr w:type="gramStart"/>
-            <w:r>
-              <w:rPr>
-                <w:rFonts w:ascii="Cambria Math" w:eastAsia="F" w:hAnsi="Cambria Math"/>
-                <w:iCs/>
-                <w:sz w:val="20"/>
-                <w:szCs w:val="20"/>
-                <w:vertAlign w:val="subscript"/>
-                <w:lang w:val="en-US"/>
-              </w:rPr>
-              <w:t>1</w:t>
+              <w:t>+1</w:t>
             </w:r>
             <w:r>
               <w:rPr>
@@ -20336,7 +20218,6 @@
               </w:rPr>
               <w:t>do</w:t>
             </w:r>
-            <w:proofErr w:type="gramEnd"/>
           </w:p>
         </w:tc>
       </w:tr>
@@ -21410,7 +21291,6 @@
               </w:rPr>
               <w:t xml:space="preserve"> </w:t>
             </w:r>
-            <w:proofErr w:type="gramStart"/>
             <w:r>
               <w:rPr>
                 <w:i/>
@@ -21429,7 +21309,6 @@
               </w:rPr>
               <w:t>(</w:t>
             </w:r>
-            <w:proofErr w:type="gramEnd"/>
             <w:r>
               <w:rPr>
                 <w:i/>
@@ -21818,7 +21697,6 @@
               </w:rPr>
               <w:t xml:space="preserve"> </w:t>
             </w:r>
-            <w:proofErr w:type="gramStart"/>
             <w:r>
               <w:rPr>
                 <w:i/>
@@ -21837,7 +21715,6 @@
               </w:rPr>
               <w:t>(</w:t>
             </w:r>
-            <w:proofErr w:type="gramEnd"/>
             <w:r>
               <w:rPr>
                 <w:i/>
@@ -22226,7 +22103,6 @@
               </w:rPr>
               <w:t xml:space="preserve"> </w:t>
             </w:r>
-            <w:proofErr w:type="gramStart"/>
             <w:r>
               <w:rPr>
                 <w:sz w:val="20"/>
@@ -22235,7 +22111,6 @@
               </w:rPr>
               <w:t>max{</w:t>
             </w:r>
-            <w:proofErr w:type="gramEnd"/>
             <w:r>
               <w:rPr>
                 <w:i/>
@@ -23391,15 +23266,7 @@
         <w:t>gap</w:t>
       </w:r>
       <w:r>
-        <w:t xml:space="preserve"> </w:t>
-      </w:r>
-      <w:proofErr w:type="gramStart"/>
-      <w:r>
-        <w:t>&lt; 5</w:t>
-      </w:r>
-      <w:proofErr w:type="gramEnd"/>
-      <w:r>
-        <w:t>%</w:t>
+        <w:t xml:space="preserve"> &lt; 5%</w:t>
       </w:r>
       <w:r>
         <w:t>.</w:t>
@@ -45801,8 +45668,6 @@
         </w:rPr>
         <w:t>0</w:t>
       </w:r>
-      <w:bookmarkStart w:id="0" w:name="_GoBack"/>
-      <w:bookmarkEnd w:id="0"/>
       <w:r>
         <w:t>, полученного эвристикой PCGLNS. Затем следуют три группы столбцов для решателя Gurobi и двух предлагаемых алгоритмов. Каждая группа содержит время счета в секундах, наилучшее значение нижней границы</w:t>
       </w:r>
@@ -45824,11 +45689,11 @@
         <w:t xml:space="preserve"> и </w:t>
       </w:r>
       <w:r>
-        <w:t xml:space="preserve">оценку </w:t>
+        <w:t xml:space="preserve">оценку погрешности, </w:t>
       </w:r>
       <w:r>
         <w:lastRenderedPageBreak/>
-        <w:t>погрешности, заданную</w:t>
+        <w:t>заданную</w:t>
       </w:r>
       <w:r>
         <w:t xml:space="preserve"> в процентах. Задачи, в которых один из предлагаемых алгоритмов </w:t>
@@ -46314,21 +46179,7 @@
         <w:rPr>
           <w:lang w:val="en-US"/>
         </w:rPr>
-        <w:t xml:space="preserve">Gutin G., Punnen A. P. The Traveling Salesman Problem and Its Variations. — Boston, </w:t>
-      </w:r>
-      <w:proofErr w:type="gramStart"/>
-      <w:r>
-        <w:rPr>
-          <w:lang w:val="en-US"/>
-        </w:rPr>
-        <w:t>MA :</w:t>
-      </w:r>
-      <w:proofErr w:type="gramEnd"/>
-      <w:r>
-        <w:rPr>
-          <w:lang w:val="en-US"/>
-        </w:rPr>
-        <w:t xml:space="preserve"> Springer US, 2007. — ISBN 978-0-387-44459-8.</w:t>
+        <w:t>Gutin G., Punnen A. P. The Traveling Salesman Problem and Its Variations. — Boston, MA : Springer US, 2007. — ISBN 978-0-387-44459-8.</w:t>
       </w:r>
     </w:p>
     <w:p>
@@ -46400,21 +46251,7 @@
         <w:rPr>
           <w:lang w:val="en-US"/>
         </w:rPr>
-        <w:t xml:space="preserve">Salman R., Carlson J. S., Ekstedt F., Spensieri D., Torstensson J., Söderberg R. An Industrially Validated CMM Inspection Process with Sequence Constraints // Procedia CIRP. — 2016. — Т. 44. — С. 138—143. — </w:t>
-      </w:r>
-      <w:proofErr w:type="gramStart"/>
-      <w:r>
-        <w:rPr>
-          <w:lang w:val="en-US"/>
-        </w:rPr>
-        <w:t>DOI:10.1016/j.procir</w:t>
-      </w:r>
-      <w:proofErr w:type="gramEnd"/>
-      <w:r>
-        <w:rPr>
-          <w:lang w:val="en-US"/>
-        </w:rPr>
-        <w:t>.2016.02.136; 6th CIRP Conference on Assembly Technologies and Systems (CATS).</w:t>
+        <w:t>Salman R., Carlson J. S., Ekstedt F., Spensieri D., Torstensson J., Söderberg R. An Industrially Validated CMM Inspection Process with Sequence Constraints // Procedia CIRP. — 2016. — Т. 44. — С. 138—143. — DOI:10.1016/j.procir.2016.02.136; 6th CIRP Conference on Assembly Technologies and Systems (CATS).</w:t>
       </w:r>
     </w:p>
     <w:p>
@@ -46468,21 +46305,7 @@
         <w:rPr>
           <w:lang w:val="en-US"/>
         </w:rPr>
-        <w:t xml:space="preserve">Held M., Karp R. M. A Dynamic Programming Approach to Sequencing Problems // Journal of the Society for Industrial and Applied Mathematics. — 1962. — Т. 10, No 1. — С. 196—210. — ISSN 03684245. — </w:t>
-      </w:r>
-      <w:proofErr w:type="gramStart"/>
-      <w:r>
-        <w:rPr>
-          <w:lang w:val="en-US"/>
-        </w:rPr>
-        <w:t>URL:http://www.jstor.org/stable/2098806</w:t>
-      </w:r>
-      <w:proofErr w:type="gramEnd"/>
-      <w:r>
-        <w:rPr>
-          <w:lang w:val="en-US"/>
-        </w:rPr>
-        <w:t>.</w:t>
+        <w:t>Held M., Karp R. M. A Dynamic Programming Approach to Sequencing Problems // Journal of the Society for Industrial and Applied Mathematics. — 1962. — Т. 10, No 1. — С. 196—210. — ISSN 03684245. — URL:http://www.jstor.org/stable/2098806.</w:t>
       </w:r>
     </w:p>
     <w:p>
@@ -46500,21 +46323,7 @@
         <w:rPr>
           <w:lang w:val="en-US"/>
         </w:rPr>
-        <w:t xml:space="preserve">Laporte G., Semet F. Computational Evaluation </w:t>
-      </w:r>
-      <w:proofErr w:type="gramStart"/>
-      <w:r>
-        <w:rPr>
-          <w:lang w:val="en-US"/>
-        </w:rPr>
-        <w:t>Of</w:t>
-      </w:r>
-      <w:proofErr w:type="gramEnd"/>
-      <w:r>
-        <w:rPr>
-          <w:lang w:val="en-US"/>
-        </w:rPr>
-        <w:t xml:space="preserve"> A Transformation Procedure For The Symmetric Generalized Traveling Salesman Problem // INFOR: Information Systems and Operational Research. — 1999. — Т. 37, No 2. — С. 114—120. — DOI:10.1080/03155986.1999.11732374.</w:t>
+        <w:t>Laporte G., Semet F. Computational Evaluation Of A Transformation Procedure For The Symmetric Generalized Traveling Salesman Problem // INFOR: Information Systems and Operational Research. — 1999. — Т. 37, No 2. — С. 114—120. — DOI:10.1080/03155986.1999.11732374.</w:t>
       </w:r>
     </w:p>
     <w:p>
@@ -46532,21 +46341,7 @@
         <w:rPr>
           <w:lang w:val="en-US"/>
         </w:rPr>
-        <w:t xml:space="preserve">Noon C. E., Bean J. C. An Efficient Transformation </w:t>
-      </w:r>
-      <w:proofErr w:type="gramStart"/>
-      <w:r>
-        <w:rPr>
-          <w:lang w:val="en-US"/>
-        </w:rPr>
-        <w:t>Of</w:t>
-      </w:r>
-      <w:proofErr w:type="gramEnd"/>
-      <w:r>
-        <w:rPr>
-          <w:lang w:val="en-US"/>
-        </w:rPr>
-        <w:t xml:space="preserve"> The Generalized Traveling Salesman Problem //INFOR: Information Systems and Operational Research. — 1993. — Т. 31, No 1. — С. 39—44. — DOI:10.1080/03155986.1993.11732212.</w:t>
+        <w:t>Noon C. E., Bean J. C. An Efficient Transformation Of The Generalized Traveling Salesman Problem //INFOR: Information Systems and Operational Research. — 1993. — Т. 31, No 1. — С. 39—44. — DOI:10.1080/03155986.1993.11732212.</w:t>
       </w:r>
     </w:p>
     <w:p>
@@ -46564,21 +46359,7 @@
         <w:rPr>
           <w:lang w:val="en-US"/>
         </w:rPr>
-        <w:t xml:space="preserve">Karapetyan D., Gutin G. Efficient local search algorithms for known and new neighborhoods for the generalized traveling salesman problem // European Journal of Operational Research. — 2012. — Т. 219, No 2. — С. 234—251. — ISSN 0377-2217. — </w:t>
-      </w:r>
-      <w:proofErr w:type="gramStart"/>
-      <w:r>
-        <w:rPr>
-          <w:lang w:val="en-US"/>
-        </w:rPr>
-        <w:t>DOI:10.1016/j.ejor</w:t>
-      </w:r>
-      <w:proofErr w:type="gramEnd"/>
-      <w:r>
-        <w:rPr>
-          <w:lang w:val="en-US"/>
-        </w:rPr>
-        <w:t>.2012.01.011.</w:t>
+        <w:t>Karapetyan D., Gutin G. Efficient local search algorithms for known and new neighborhoods for the generalized traveling salesman problem // European Journal of Operational Research. — 2012. — Т. 219, No 2. — С. 234—251. — ISSN 0377-2217. — DOI:10.1016/j.ejor.2012.01.011.</w:t>
       </w:r>
     </w:p>
     <w:p>
@@ -46615,21 +46396,7 @@
           <w:lang w:val="en-US"/>
         </w:rPr>
         <w:lastRenderedPageBreak/>
-        <w:t xml:space="preserve">Yuan Y., Cattaruzza D., Ogier M., Semet F.A branch-and-cut algorithm for the generalized traveling salesman problem with time windows // European Journal of Operational Research. — 2020. — Т. 286, No 3. — С. 849—866. — ISSN 0377-2217. — </w:t>
-      </w:r>
-      <w:proofErr w:type="gramStart"/>
-      <w:r>
-        <w:rPr>
-          <w:lang w:val="en-US"/>
-        </w:rPr>
-        <w:t>DOI:10.1016/j.ejor</w:t>
-      </w:r>
-      <w:proofErr w:type="gramEnd"/>
-      <w:r>
-        <w:rPr>
-          <w:lang w:val="en-US"/>
-        </w:rPr>
-        <w:t>.2020.04.024.</w:t>
+        <w:t>Yuan Y., Cattaruzza D., Ogier M., Semet F.A branch-and-cut algorithm for the generalized traveling salesman problem with time windows // European Journal of Operational Research. — 2020. — Т. 286, No 3. — С. 849—866. — ISSN 0377-2217. — DOI:10.1016/j.ejor.2020.04.024.</w:t>
       </w:r>
     </w:p>
     <w:p>
@@ -46719,21 +46486,7 @@
         <w:rPr>
           <w:lang w:val="en-US"/>
         </w:rPr>
-        <w:t xml:space="preserve">Smith S. L., Imeson F. GLNS: An effective large neighborhood search heuristic for the Generalized Traveling Salesman Problem // Computers &amp; Operations Research. — 2017. — Т. 87. — С. 1—19. — </w:t>
-      </w:r>
-      <w:proofErr w:type="gramStart"/>
-      <w:r>
-        <w:rPr>
-          <w:lang w:val="en-US"/>
-        </w:rPr>
-        <w:t>DOI:10.1016/j.cor</w:t>
-      </w:r>
-      <w:proofErr w:type="gramEnd"/>
-      <w:r>
-        <w:rPr>
-          <w:lang w:val="en-US"/>
-        </w:rPr>
-        <w:t>.2017.05.010.</w:t>
+        <w:t>Smith S. L., Imeson F. GLNS: An effective large neighborhood search heuristic for the Generalized Traveling Salesman Problem // Computers &amp; Operations Research. — 2017. — Т. 87. — С. 1—19. — DOI:10.1016/j.cor.2017.05.010.</w:t>
       </w:r>
     </w:p>
     <w:p>
@@ -46789,7 +46542,6 @@
         </w:rPr>
         <w:t>Chentsov A., Khachay M., Khachay D. Linear time algorithm for Precedence Constrained Asymmetric Generalized Traveling Salesman Problem // IFAC-PapersOnLine. — 2016. — Т. 49, No 12. — С. 651—655. — ISSN 2405-8963. — DOI: /10.1016/j.ifacol.2016.07.767; 8</w:t>
       </w:r>
-      <w:proofErr w:type="gramStart"/>
       <w:r>
         <w:rPr>
           <w:vertAlign w:val="superscript"/>
@@ -46801,14 +46553,7 @@
         <w:rPr>
           <w:lang w:val="en-US"/>
         </w:rPr>
-        <w:t>IFAC</w:t>
-      </w:r>
-      <w:proofErr w:type="gramEnd"/>
-      <w:r>
-        <w:rPr>
-          <w:lang w:val="en-US"/>
-        </w:rPr>
-        <w:t xml:space="preserve"> Conference on Manufacturing Modelling, Management and Control MIM 2016.</w:t>
+        <w:t>IFAC Conference on Manufacturing Modelling, Management and Control MIM 2016.</w:t>
       </w:r>
     </w:p>
     <w:p>
@@ -46874,21 +46619,7 @@
         <w:rPr>
           <w:lang w:val="en-US"/>
         </w:rPr>
-        <w:t xml:space="preserve">Т. 871 / под ред. A. Eremeev, M. Khachay, Y. Kochetov, P. Pardalos. — </w:t>
-      </w:r>
-      <w:proofErr w:type="gramStart"/>
-      <w:r>
-        <w:rPr>
-          <w:lang w:val="en-US"/>
-        </w:rPr>
-        <w:t>Cham :</w:t>
-      </w:r>
-      <w:proofErr w:type="gramEnd"/>
-      <w:r>
-        <w:rPr>
-          <w:lang w:val="en-US"/>
-        </w:rPr>
-        <w:t xml:space="preserve"> Springer International</w:t>
+        <w:t>Т. 871 / под ред. A. Eremeev, M. Khachay, Y. Kochetov, P. Pardalos. — Cham : Springer International</w:t>
       </w:r>
       <w:r>
         <w:rPr>
@@ -46936,21 +46667,7 @@
         <w:rPr>
           <w:lang w:val="en-US"/>
         </w:rPr>
-        <w:t xml:space="preserve">Salman R., Ekstedt F., Damaschke P. Branch-and-bound for the Precedence Constrained Generalized Traveling Salesman Problem // Operations Research Letters. — 2020. — Т. 48, No 2. — С. 163—166. — ISSN 0167-6377. — </w:t>
-      </w:r>
-      <w:proofErr w:type="gramStart"/>
-      <w:r>
-        <w:rPr>
-          <w:lang w:val="en-US"/>
-        </w:rPr>
-        <w:t>DOI:10.1016/j.orl</w:t>
-      </w:r>
-      <w:proofErr w:type="gramEnd"/>
-      <w:r>
-        <w:rPr>
-          <w:lang w:val="en-US"/>
-        </w:rPr>
-        <w:t>.2020.01.009.</w:t>
+        <w:t>Salman R., Ekstedt F., Damaschke P. Branch-and-bound for the Precedence Constrained Generalized Traveling Salesman Problem // Operations Research Letters. — 2020. — Т. 48, No 2. — С. 163—166. — ISSN 0167-6377. — DOI:10.1016/j.orl.2020.01.009.</w:t>
       </w:r>
     </w:p>
     <w:p>
@@ -46969,49 +46686,7 @@
           <w:lang w:val="en-US"/>
         </w:rPr>
         <w:lastRenderedPageBreak/>
-        <w:t xml:space="preserve">Khachay M., Kudriavtsev A., Petunin </w:t>
-      </w:r>
-      <w:proofErr w:type="gramStart"/>
-      <w:r>
-        <w:rPr>
-          <w:lang w:val="en-US"/>
-        </w:rPr>
-        <w:t>A.PCGLNS</w:t>
-      </w:r>
-      <w:proofErr w:type="gramEnd"/>
-      <w:r>
-        <w:rPr>
-          <w:lang w:val="en-US"/>
-        </w:rPr>
-        <w:t xml:space="preserve">: A Heuristic Solver for the Precedence Constrained Generalized Traveling Salesman Problem // Optimization and Applications. Т. 12422 / под ред. N. </w:t>
-      </w:r>
-      <w:proofErr w:type="gramStart"/>
-      <w:r>
-        <w:rPr>
-          <w:lang w:val="en-US"/>
-        </w:rPr>
-        <w:t>Olenev,Y.</w:t>
-      </w:r>
-      <w:proofErr w:type="gramEnd"/>
-      <w:r>
-        <w:rPr>
-          <w:lang w:val="en-US"/>
-        </w:rPr>
-        <w:t xml:space="preserve"> Evtushenko, M. Khachay, V. Malkova. — </w:t>
-      </w:r>
-      <w:proofErr w:type="gramStart"/>
-      <w:r>
-        <w:rPr>
-          <w:lang w:val="en-US"/>
-        </w:rPr>
-        <w:t>Cham :</w:t>
-      </w:r>
-      <w:proofErr w:type="gramEnd"/>
-      <w:r>
-        <w:rPr>
-          <w:lang w:val="en-US"/>
-        </w:rPr>
-        <w:t xml:space="preserve"> Springer International Publishing, 2020. — С. 196—208. — (Lecture Notes in Computer Science). — ISBN 978-3-030-62867-3. — DOI:10.1007/978-3-030-62867-3_15.</w:t>
+        <w:t>Khachay M., Kudriavtsev A., Petunin A.PCGLNS: A Heuristic Solver for the Precedence Constrained Generalized Traveling Salesman Problem // Optimization and Applications. Т. 12422 / под ред. N. Olenev,Y. Evtushenko, M. Khachay, V. Malkova. — Cham : Springer International Publishing, 2020. — С. 196—208. — (Lecture Notes in Computer Science). — ISBN 978-3-030-62867-3. — DOI:10.1007/978-3-030-62867-3_15.</w:t>
       </w:r>
     </w:p>
     <w:p>
@@ -47029,21 +46704,7 @@
         <w:rPr>
           <w:lang w:val="en-US"/>
         </w:rPr>
-        <w:t xml:space="preserve">Kudriavtsev A., Khachay M. PCGLNS: adaptive heuristic solver for the Precedence Constrained GTSP. —2020. — </w:t>
-      </w:r>
-      <w:proofErr w:type="gramStart"/>
-      <w:r>
-        <w:rPr>
-          <w:lang w:val="en-US"/>
-        </w:rPr>
-        <w:t>URL:https://github.com/AndreiKud/PCGLNS/</w:t>
-      </w:r>
-      <w:proofErr w:type="gramEnd"/>
-      <w:r>
-        <w:rPr>
-          <w:lang w:val="en-US"/>
-        </w:rPr>
-        <w:t>.</w:t>
+        <w:t>Kudriavtsev A., Khachay M. PCGLNS: adaptive heuristic solver for the Precedence Constrained GTSP. —2020. — URL:https://github.com/AndreiKud/PCGLNS/.</w:t>
       </w:r>
     </w:p>
     <w:p>
@@ -47061,21 +46722,7 @@
         <w:rPr>
           <w:lang w:val="en-US"/>
         </w:rPr>
-        <w:t xml:space="preserve">Morin T. L., Marsten R. E. Branch-And-Bound Strategies for Dynamic Programming // Operations Research. — 1976. — Т. 24, No 4. — С. 611—627. — ISSN 0030364X, 15265463. — </w:t>
-      </w:r>
-      <w:proofErr w:type="gramStart"/>
-      <w:r>
-        <w:rPr>
-          <w:lang w:val="en-US"/>
-        </w:rPr>
-        <w:t>URL:http</w:t>
-      </w:r>
-      <w:proofErr w:type="gramEnd"/>
-      <w:r>
-        <w:rPr>
-          <w:lang w:val="en-US"/>
-        </w:rPr>
-        <w:t xml:space="preserve"> : / / www .jstor.org/stable/169764.</w:t>
+        <w:t>Morin T. L., Marsten R. E. Branch-And-Bound Strategies for Dynamic Programming // Operations Research. — 1976. — Т. 24, No 4. — С. 611—627. — ISSN 0030364X, 15265463. — URL:http : / / www .jstor.org/stable/169764.</w:t>
       </w:r>
     </w:p>
     <w:p>
@@ -47113,14 +46760,12 @@
         </w:rPr>
         <w:t xml:space="preserve">Ukolov S., Khachay M. Branch-and-Bound algorithm for the Precedence Constrained GTSP. — 2021. — </w:t>
       </w:r>
-      <w:proofErr w:type="gramStart"/>
       <w:r>
         <w:rPr>
           <w:lang w:val="en-US"/>
         </w:rPr>
         <w:t>URL:https://github.com/ukoloff/PCGTSP-BnB</w:t>
       </w:r>
-      <w:proofErr w:type="gramEnd"/>
       <w:r>
         <w:rPr>
           <w:lang w:val="en-US"/>
@@ -47203,21 +46848,7 @@
         <w:rPr>
           <w:lang w:val="en-US"/>
         </w:rPr>
-        <w:t xml:space="preserve">Machines // Mathematical Optimization Theory and Operations Research. — Cham, </w:t>
-      </w:r>
-      <w:proofErr w:type="gramStart"/>
-      <w:r>
-        <w:rPr>
-          <w:lang w:val="en-US"/>
-        </w:rPr>
-        <w:t>Switzerland :</w:t>
-      </w:r>
-      <w:proofErr w:type="gramEnd"/>
-      <w:r>
-        <w:rPr>
-          <w:lang w:val="en-US"/>
-        </w:rPr>
-        <w:t xml:space="preserve"> Springer,10.2019. — С. 422—437. — ISBN 978-3-030-33393-5. — DOI:10.1007/978-3-030-33394-2_33.</w:t>
+        <w:t>Machines // Mathematical Optimization Theory and Operations Research. — Cham, Switzerland : Springer,10.2019. — С. 422—437. — ISBN 978-3-030-33393-5. — DOI:10.1007/978-3-030-33394-2_33.</w:t>
       </w:r>
     </w:p>
     <w:p>
@@ -47261,21 +46892,7 @@
         <w:rPr>
           <w:lang w:val="en-US"/>
         </w:rPr>
-        <w:t xml:space="preserve">Gutin Gregory, Punnen Abraham P. The Traveling Salesman Problem and Its Variations. — Boston, </w:t>
-      </w:r>
-      <w:proofErr w:type="gramStart"/>
-      <w:r>
-        <w:rPr>
-          <w:lang w:val="en-US"/>
-        </w:rPr>
-        <w:t>MA :</w:t>
-      </w:r>
-      <w:proofErr w:type="gramEnd"/>
-      <w:r>
-        <w:rPr>
-          <w:lang w:val="en-US"/>
-        </w:rPr>
-        <w:t xml:space="preserve"> Springer US, 2007. — ISBN:978-0-387-44459-8.</w:t>
+        <w:t>Gutin Gregory, Punnen Abraham P. The Traveling Salesman Problem and Its Variations. — Boston, MA : Springer US, 2007. — ISBN:978-0-387-44459-8.</w:t>
       </w:r>
     </w:p>
     <w:p>
@@ -47417,21 +47034,7 @@
         <w:rPr>
           <w:lang w:val="en-US"/>
         </w:rPr>
-        <w:t xml:space="preserve">Laporte Gilbert, Semet Frédéric. Computational Evaluation </w:t>
-      </w:r>
-      <w:proofErr w:type="gramStart"/>
-      <w:r>
-        <w:rPr>
-          <w:lang w:val="en-US"/>
-        </w:rPr>
-        <w:t>Of</w:t>
-      </w:r>
-      <w:proofErr w:type="gramEnd"/>
-      <w:r>
-        <w:rPr>
-          <w:lang w:val="en-US"/>
-        </w:rPr>
-        <w:t xml:space="preserve"> A Transformation Procedure For The Sym-metric Generalized Traveling Salesman Problem //INFOR: Information Systems and Operational Research. —1999. — Vol. 37, no. 2. — P. 114–120.</w:t>
+        <w:t>Laporte Gilbert, Semet Frédéric. Computational Evaluation Of A Transformation Procedure For The Sym-metric Generalized Traveling Salesman Problem //INFOR: Information Systems and Operational Research. —1999. — Vol. 37, no. 2. — P. 114–120.</w:t>
       </w:r>
     </w:p>
     <w:p>
@@ -47449,21 +47052,7 @@
         <w:rPr>
           <w:lang w:val="en-US"/>
         </w:rPr>
-        <w:t xml:space="preserve">Noon Charles E., Bean James C. An Efficient Transformation </w:t>
-      </w:r>
-      <w:proofErr w:type="gramStart"/>
-      <w:r>
-        <w:rPr>
-          <w:lang w:val="en-US"/>
-        </w:rPr>
-        <w:t>Of</w:t>
-      </w:r>
-      <w:proofErr w:type="gramEnd"/>
-      <w:r>
-        <w:rPr>
-          <w:lang w:val="en-US"/>
-        </w:rPr>
-        <w:t xml:space="preserve"> The Generalized Traveling Salesman Problem //INFOR: Information Systems and Operational Research. — 1993. — Vol. 31, no. 1. — P. 39–44.</w:t>
+        <w:t>Noon Charles E., Bean James C. An Efficient Transformation Of The Generalized Traveling Salesman Problem //INFOR: Information Systems and Operational Research. — 1993. — Vol. 31, no. 1. — P. 39–44.</w:t>
       </w:r>
     </w:p>
     <w:p>
@@ -47716,21 +47305,7 @@
         <w:rPr>
           <w:lang w:val="en-US"/>
         </w:rPr>
-        <w:t xml:space="preserve">// Optimization Problems and Their Applications / ed. by Eremeev Anton, Khachay Michael, Kochetov Yury, Pardalos Panos. — </w:t>
-      </w:r>
-      <w:proofErr w:type="gramStart"/>
-      <w:r>
-        <w:rPr>
-          <w:lang w:val="en-US"/>
-        </w:rPr>
-        <w:t>Cham :</w:t>
-      </w:r>
-      <w:proofErr w:type="gramEnd"/>
-      <w:r>
-        <w:rPr>
-          <w:lang w:val="en-US"/>
-        </w:rPr>
-        <w:t xml:space="preserve">  Springer International Publishing, 2018. — Vol. 871 of Communications in Computer and Information Science. — P. 68–77. —</w:t>
+        <w:t>// Optimization Problems and Their Applications / ed. by Eremeev Anton, Khachay Michael, Kochetov Yury, Pardalos Panos. — Cham :  Springer International Publishing, 2018. — Vol. 871 of Communications in Computer and Information Science. — P. 68–77. —</w:t>
       </w:r>
       <w:r>
         <w:rPr>
@@ -47938,7 +47513,7 @@
 </file>
 
 <file path=word/endnotes.xml><?xml version="1.0" encoding="utf-8"?>
-<w:endnotes xmlns:wpc="http://schemas.microsoft.com/office/word/2010/wordprocessingCanvas" xmlns:cx="http://schemas.microsoft.com/office/drawing/2014/chartex" xmlns:cx1="http://schemas.microsoft.com/office/drawing/2015/9/8/chartex" xmlns:cx2="http://schemas.microsoft.com/office/drawing/2015/10/21/chartex" xmlns:cx3="http://schemas.microsoft.com/office/drawing/2016/5/9/chartex" xmlns:cx4="http://schemas.microsoft.com/office/drawing/2016/5/10/chartex" xmlns:cx5="http://schemas.microsoft.com/office/drawing/2016/5/11/chartex" xmlns:cx6="http://schemas.microsoft.com/office/drawing/2016/5/12/chartex" xmlns:cx7="http://schemas.microsoft.com/office/drawing/2016/5/13/chartex" xmlns:cx8="http://schemas.microsoft.com/office/drawing/2016/5/14/chartex" xmlns:mc="http://schemas.openxmlformats.org/markup-compatibility/2006" xmlns:aink="http://schemas.microsoft.com/office/drawing/2016/ink" xmlns:am3d="http://schemas.microsoft.com/office/drawing/2017/model3d" xmlns:o="urn:schemas-microsoft-com:office:office" xmlns:r="http://schemas.openxmlformats.org/officeDocument/2006/relationships" xmlns:m="http://schemas.openxmlformats.org/officeDocument/2006/math" xmlns:v="urn:schemas-microsoft-com:vml" xmlns:wp14="http://schemas.microsoft.com/office/word/2010/wordprocessingDrawing" xmlns:wp="http://schemas.openxmlformats.org/drawingml/2006/wordprocessingDrawing" xmlns:w10="urn:schemas-microsoft-com:office:word" xmlns:w="http://schemas.openxmlformats.org/wordprocessingml/2006/main" xmlns:w14="http://schemas.microsoft.com/office/word/2010/wordml" xmlns:w15="http://schemas.microsoft.com/office/word/2012/wordml" xmlns:w16cid="http://schemas.microsoft.com/office/word/2016/wordml/cid" xmlns:w16se="http://schemas.microsoft.com/office/word/2015/wordml/symex" xmlns:wpg="http://schemas.microsoft.com/office/word/2010/wordprocessingGroup" xmlns:wpi="http://schemas.microsoft.com/office/word/2010/wordprocessingInk" xmlns:wne="http://schemas.microsoft.com/office/word/2006/wordml" xmlns:wps="http://schemas.microsoft.com/office/word/2010/wordprocessingShape" mc:Ignorable="w14 w15 w16se w16cid wp14">
+<w:endnotes xmlns:wpc="http://schemas.microsoft.com/office/word/2010/wordprocessingCanvas" xmlns:cx="http://schemas.microsoft.com/office/drawing/2014/chartex" xmlns:mc="http://schemas.openxmlformats.org/markup-compatibility/2006" xmlns:o="urn:schemas-microsoft-com:office:office" xmlns:r="http://schemas.openxmlformats.org/officeDocument/2006/relationships" xmlns:m="http://schemas.openxmlformats.org/officeDocument/2006/math" xmlns:v="urn:schemas-microsoft-com:vml" xmlns:wp14="http://schemas.microsoft.com/office/word/2010/wordprocessingDrawing" xmlns:wp="http://schemas.openxmlformats.org/drawingml/2006/wordprocessingDrawing" xmlns:w10="urn:schemas-microsoft-com:office:word" xmlns:w="http://schemas.openxmlformats.org/wordprocessingml/2006/main" xmlns:w14="http://schemas.microsoft.com/office/word/2010/wordml" xmlns:w15="http://schemas.microsoft.com/office/word/2012/wordml" xmlns:w16se="http://schemas.microsoft.com/office/word/2015/wordml/symex" xmlns:wpg="http://schemas.microsoft.com/office/word/2010/wordprocessingGroup" xmlns:wpi="http://schemas.microsoft.com/office/word/2010/wordprocessingInk" xmlns:wne="http://schemas.microsoft.com/office/word/2006/wordml" xmlns:wps="http://schemas.microsoft.com/office/word/2010/wordprocessingShape" mc:Ignorable="w14 w15 w16se wp14">
   <w:endnote w:type="separator" w:id="-1">
     <w:p>
       <w:r>
@@ -47957,7 +47532,7 @@
 </file>
 
 <file path=word/footnotes.xml><?xml version="1.0" encoding="utf-8"?>
-<w:footnotes xmlns:wpc="http://schemas.microsoft.com/office/word/2010/wordprocessingCanvas" xmlns:cx="http://schemas.microsoft.com/office/drawing/2014/chartex" xmlns:cx1="http://schemas.microsoft.com/office/drawing/2015/9/8/chartex" xmlns:cx2="http://schemas.microsoft.com/office/drawing/2015/10/21/chartex" xmlns:cx3="http://schemas.microsoft.com/office/drawing/2016/5/9/chartex" xmlns:cx4="http://schemas.microsoft.com/office/drawing/2016/5/10/chartex" xmlns:cx5="http://schemas.microsoft.com/office/drawing/2016/5/11/chartex" xmlns:cx6="http://schemas.microsoft.com/office/drawing/2016/5/12/chartex" xmlns:cx7="http://schemas.microsoft.com/office/drawing/2016/5/13/chartex" xmlns:cx8="http://schemas.microsoft.com/office/drawing/2016/5/14/chartex" xmlns:mc="http://schemas.openxmlformats.org/markup-compatibility/2006" xmlns:aink="http://schemas.microsoft.com/office/drawing/2016/ink" xmlns:am3d="http://schemas.microsoft.com/office/drawing/2017/model3d" xmlns:o="urn:schemas-microsoft-com:office:office" xmlns:r="http://schemas.openxmlformats.org/officeDocument/2006/relationships" xmlns:m="http://schemas.openxmlformats.org/officeDocument/2006/math" xmlns:v="urn:schemas-microsoft-com:vml" xmlns:wp14="http://schemas.microsoft.com/office/word/2010/wordprocessingDrawing" xmlns:wp="http://schemas.openxmlformats.org/drawingml/2006/wordprocessingDrawing" xmlns:w10="urn:schemas-microsoft-com:office:word" xmlns:w="http://schemas.openxmlformats.org/wordprocessingml/2006/main" xmlns:w14="http://schemas.microsoft.com/office/word/2010/wordml" xmlns:w15="http://schemas.microsoft.com/office/word/2012/wordml" xmlns:w16cid="http://schemas.microsoft.com/office/word/2016/wordml/cid" xmlns:w16se="http://schemas.microsoft.com/office/word/2015/wordml/symex" xmlns:wpg="http://schemas.microsoft.com/office/word/2010/wordprocessingGroup" xmlns:wpi="http://schemas.microsoft.com/office/word/2010/wordprocessingInk" xmlns:wne="http://schemas.microsoft.com/office/word/2006/wordml" xmlns:wps="http://schemas.microsoft.com/office/word/2010/wordprocessingShape" mc:Ignorable="w14 w15 w16se w16cid wp14">
+<w:footnotes xmlns:wpc="http://schemas.microsoft.com/office/word/2010/wordprocessingCanvas" xmlns:cx="http://schemas.microsoft.com/office/drawing/2014/chartex" xmlns:mc="http://schemas.openxmlformats.org/markup-compatibility/2006" xmlns:o="urn:schemas-microsoft-com:office:office" xmlns:r="http://schemas.openxmlformats.org/officeDocument/2006/relationships" xmlns:m="http://schemas.openxmlformats.org/officeDocument/2006/math" xmlns:v="urn:schemas-microsoft-com:vml" xmlns:wp14="http://schemas.microsoft.com/office/word/2010/wordprocessingDrawing" xmlns:wp="http://schemas.openxmlformats.org/drawingml/2006/wordprocessingDrawing" xmlns:w10="urn:schemas-microsoft-com:office:word" xmlns:w="http://schemas.openxmlformats.org/wordprocessingml/2006/main" xmlns:w14="http://schemas.microsoft.com/office/word/2010/wordml" xmlns:w15="http://schemas.microsoft.com/office/word/2012/wordml" xmlns:w16se="http://schemas.microsoft.com/office/word/2015/wordml/symex" xmlns:wpg="http://schemas.microsoft.com/office/word/2010/wordprocessingGroup" xmlns:wpi="http://schemas.microsoft.com/office/word/2010/wordprocessingInk" xmlns:wne="http://schemas.microsoft.com/office/word/2006/wordml" xmlns:wps="http://schemas.microsoft.com/office/word/2010/wordprocessingShape" mc:Ignorable="w14 w15 w16se wp14">
   <w:footnote w:type="separator" w:id="-1">
     <w:p>
       <w:r>
@@ -47998,7 +47573,7 @@
 </file>
 
 <file path=word/numbering.xml><?xml version="1.0" encoding="utf-8"?>
-<w:numbering xmlns:wpc="http://schemas.microsoft.com/office/word/2010/wordprocessingCanvas" xmlns:cx="http://schemas.microsoft.com/office/drawing/2014/chartex" xmlns:cx1="http://schemas.microsoft.com/office/drawing/2015/9/8/chartex" xmlns:cx2="http://schemas.microsoft.com/office/drawing/2015/10/21/chartex" xmlns:cx3="http://schemas.microsoft.com/office/drawing/2016/5/9/chartex" xmlns:cx4="http://schemas.microsoft.com/office/drawing/2016/5/10/chartex" xmlns:cx5="http://schemas.microsoft.com/office/drawing/2016/5/11/chartex" xmlns:cx6="http://schemas.microsoft.com/office/drawing/2016/5/12/chartex" xmlns:cx7="http://schemas.microsoft.com/office/drawing/2016/5/13/chartex" xmlns:cx8="http://schemas.microsoft.com/office/drawing/2016/5/14/chartex" xmlns:mc="http://schemas.openxmlformats.org/markup-compatibility/2006" xmlns:aink="http://schemas.microsoft.com/office/drawing/2016/ink" xmlns:am3d="http://schemas.microsoft.com/office/drawing/2017/model3d" xmlns:o="urn:schemas-microsoft-com:office:office" xmlns:r="http://schemas.openxmlformats.org/officeDocument/2006/relationships" xmlns:m="http://schemas.openxmlformats.org/officeDocument/2006/math" xmlns:v="urn:schemas-microsoft-com:vml" xmlns:wp14="http://schemas.microsoft.com/office/word/2010/wordprocessingDrawing" xmlns:wp="http://schemas.openxmlformats.org/drawingml/2006/wordprocessingDrawing" xmlns:w10="urn:schemas-microsoft-com:office:word" xmlns:w="http://schemas.openxmlformats.org/wordprocessingml/2006/main" xmlns:w14="http://schemas.microsoft.com/office/word/2010/wordml" xmlns:w15="http://schemas.microsoft.com/office/word/2012/wordml" xmlns:w16cid="http://schemas.microsoft.com/office/word/2016/wordml/cid" xmlns:w16se="http://schemas.microsoft.com/office/word/2015/wordml/symex" xmlns:wpg="http://schemas.microsoft.com/office/word/2010/wordprocessingGroup" xmlns:wpi="http://schemas.microsoft.com/office/word/2010/wordprocessingInk" xmlns:wne="http://schemas.microsoft.com/office/word/2006/wordml" xmlns:wps="http://schemas.microsoft.com/office/word/2010/wordprocessingShape" mc:Ignorable="w14 w15 w16se w16cid wp14">
+<w:numbering xmlns:wpc="http://schemas.microsoft.com/office/word/2010/wordprocessingCanvas" xmlns:cx="http://schemas.microsoft.com/office/drawing/2014/chartex" xmlns:mc="http://schemas.openxmlformats.org/markup-compatibility/2006" xmlns:o="urn:schemas-microsoft-com:office:office" xmlns:r="http://schemas.openxmlformats.org/officeDocument/2006/relationships" xmlns:m="http://schemas.openxmlformats.org/officeDocument/2006/math" xmlns:v="urn:schemas-microsoft-com:vml" xmlns:wp14="http://schemas.microsoft.com/office/word/2010/wordprocessingDrawing" xmlns:wp="http://schemas.openxmlformats.org/drawingml/2006/wordprocessingDrawing" xmlns:w10="urn:schemas-microsoft-com:office:word" xmlns:w="http://schemas.openxmlformats.org/wordprocessingml/2006/main" xmlns:w14="http://schemas.microsoft.com/office/word/2010/wordml" xmlns:w15="http://schemas.microsoft.com/office/word/2012/wordml" xmlns:w16se="http://schemas.microsoft.com/office/word/2015/wordml/symex" xmlns:wpg="http://schemas.microsoft.com/office/word/2010/wordprocessingGroup" xmlns:wpi="http://schemas.microsoft.com/office/word/2010/wordprocessingInk" xmlns:wne="http://schemas.microsoft.com/office/word/2006/wordml" xmlns:wps="http://schemas.microsoft.com/office/word/2010/wordprocessingShape" mc:Ignorable="w14 w15 w16se wp14">
   <w:abstractNum w:abstractNumId="0" w15:restartNumberingAfterBreak="0">
     <w:nsid w:val="05327AB9"/>
     <w:multiLevelType w:val="multilevel"/>
@@ -50290,7 +49865,7 @@
 </file>
 
 <file path=word/styles.xml><?xml version="1.0" encoding="utf-8"?>
-<w:styles xmlns:mc="http://schemas.openxmlformats.org/markup-compatibility/2006" xmlns:r="http://schemas.openxmlformats.org/officeDocument/2006/relationships" xmlns:w="http://schemas.openxmlformats.org/wordprocessingml/2006/main" xmlns:w14="http://schemas.microsoft.com/office/word/2010/wordml" xmlns:w15="http://schemas.microsoft.com/office/word/2012/wordml" xmlns:w16cid="http://schemas.microsoft.com/office/word/2016/wordml/cid" xmlns:w16se="http://schemas.microsoft.com/office/word/2015/wordml/symex" mc:Ignorable="w14 w15 w16se w16cid">
+<w:styles xmlns:mc="http://schemas.openxmlformats.org/markup-compatibility/2006" xmlns:r="http://schemas.openxmlformats.org/officeDocument/2006/relationships" xmlns:w="http://schemas.openxmlformats.org/wordprocessingml/2006/main" xmlns:w14="http://schemas.microsoft.com/office/word/2010/wordml" xmlns:w15="http://schemas.microsoft.com/office/word/2012/wordml" xmlns:w16se="http://schemas.microsoft.com/office/word/2015/wordml/symex" mc:Ignorable="w14 w15 w16se">
   <w:docDefaults>
     <w:rPrDefault>
       <w:rPr>
@@ -50309,7 +49884,7 @@
       </w:pPr>
     </w:pPrDefault>
   </w:docDefaults>
-  <w:latentStyles w:defLockedState="0" w:defUIPriority="99" w:defSemiHidden="0" w:defUnhideWhenUsed="0" w:defQFormat="0" w:count="376">
+  <w:latentStyles w:defLockedState="0" w:defUIPriority="99" w:defSemiHidden="0" w:defUnhideWhenUsed="0" w:defQFormat="0" w:count="371">
     <w:lsdException w:name="Normal" w:uiPriority="0" w:qFormat="1"/>
     <w:lsdException w:name="heading 1" w:uiPriority="9" w:qFormat="1"/>
     <w:lsdException w:name="heading 2" w:semiHidden="1" w:uiPriority="9" w:unhideWhenUsed="1" w:qFormat="1"/>
@@ -50681,11 +50256,6 @@
     <w:lsdException w:name="List Table 5 Dark Accent 6" w:uiPriority="50"/>
     <w:lsdException w:name="List Table 6 Colorful Accent 6" w:uiPriority="51"/>
     <w:lsdException w:name="List Table 7 Colorful Accent 6" w:uiPriority="52"/>
-    <w:lsdException w:name="Mention" w:semiHidden="1" w:unhideWhenUsed="1"/>
-    <w:lsdException w:name="Smart Hyperlink" w:semiHidden="1" w:unhideWhenUsed="1"/>
-    <w:lsdException w:name="Hashtag" w:semiHidden="1" w:unhideWhenUsed="1"/>
-    <w:lsdException w:name="Unresolved Mention" w:semiHidden="1" w:unhideWhenUsed="1"/>
-    <w:lsdException w:name="Smart Link" w:semiHidden="1" w:unhideWhenUsed="1"/>
   </w:latentStyles>
   <w:style w:type="paragraph" w:default="1" w:styleId="a">
     <w:name w:val="Normal"/>

</xml_diff>